<commit_message>
Added Architecture in word file
</commit_message>
<xml_diff>
--- a/Studienarbeit.docx
+++ b/Studienarbeit.docx
@@ -1,6 +1,6 @@
 
 <file path=word/document.xml><?xml version="1.0" encoding="utf-8"?>
-<w:document xmlns:wpc="http://schemas.microsoft.com/office/word/2010/wordprocessingCanvas" xmlns:cx="http://schemas.microsoft.com/office/drawing/2014/chartex" xmlns:cx1="http://schemas.microsoft.com/office/drawing/2015/9/8/chartex" xmlns:mc="http://schemas.openxmlformats.org/markup-compatibility/2006" xmlns:o="urn:schemas-microsoft-com:office:office" xmlns:r="http://schemas.openxmlformats.org/officeDocument/2006/relationships" xmlns:m="http://schemas.openxmlformats.org/officeDocument/2006/math" xmlns:v="urn:schemas-microsoft-com:vml" xmlns:wp14="http://schemas.microsoft.com/office/word/2010/wordprocessingDrawing" xmlns:wp="http://schemas.openxmlformats.org/drawingml/2006/wordprocessingDrawing" xmlns:w10="urn:schemas-microsoft-com:office:word" xmlns:w="http://schemas.openxmlformats.org/wordprocessingml/2006/main" xmlns:w14="http://schemas.microsoft.com/office/word/2010/wordml" xmlns:w15="http://schemas.microsoft.com/office/word/2012/wordml" xmlns:w16se="http://schemas.microsoft.com/office/word/2015/wordml/symex" xmlns:wpg="http://schemas.microsoft.com/office/word/2010/wordprocessingGroup" xmlns:wpi="http://schemas.microsoft.com/office/word/2010/wordprocessingInk" xmlns:wne="http://schemas.microsoft.com/office/word/2006/wordml" xmlns:wps="http://schemas.microsoft.com/office/word/2010/wordprocessingShape" mc:Ignorable="w14 w15 w16se wp14">
+<w:document xmlns:wpc="http://schemas.microsoft.com/office/word/2010/wordprocessingCanvas" xmlns:cx="http://schemas.microsoft.com/office/drawing/2014/chartex" xmlns:cx1="http://schemas.microsoft.com/office/drawing/2015/9/8/chartex" xmlns:cx2="http://schemas.microsoft.com/office/drawing/2015/10/21/chartex" xmlns:cx3="http://schemas.microsoft.com/office/drawing/2016/5/9/chartex" xmlns:cx4="http://schemas.microsoft.com/office/drawing/2016/5/10/chartex" xmlns:cx5="http://schemas.microsoft.com/office/drawing/2016/5/11/chartex" xmlns:cx6="http://schemas.microsoft.com/office/drawing/2016/5/12/chartex" xmlns:cx7="http://schemas.microsoft.com/office/drawing/2016/5/13/chartex" xmlns:cx8="http://schemas.microsoft.com/office/drawing/2016/5/14/chartex" xmlns:mc="http://schemas.openxmlformats.org/markup-compatibility/2006" xmlns:aink="http://schemas.microsoft.com/office/drawing/2016/ink" xmlns:am3d="http://schemas.microsoft.com/office/drawing/2017/model3d" xmlns:o="urn:schemas-microsoft-com:office:office" xmlns:oel="http://schemas.microsoft.com/office/2019/extlst" xmlns:r="http://schemas.openxmlformats.org/officeDocument/2006/relationships" xmlns:m="http://schemas.openxmlformats.org/officeDocument/2006/math" xmlns:v="urn:schemas-microsoft-com:vml" xmlns:wp14="http://schemas.microsoft.com/office/word/2010/wordprocessingDrawing" xmlns:wp="http://schemas.openxmlformats.org/drawingml/2006/wordprocessingDrawing" xmlns:w10="urn:schemas-microsoft-com:office:word" xmlns:w="http://schemas.openxmlformats.org/wordprocessingml/2006/main" xmlns:w14="http://schemas.microsoft.com/office/word/2010/wordml" xmlns:w15="http://schemas.microsoft.com/office/word/2012/wordml" xmlns:w16cex="http://schemas.microsoft.com/office/word/2018/wordml/cex" xmlns:w16cid="http://schemas.microsoft.com/office/word/2016/wordml/cid" xmlns:w16="http://schemas.microsoft.com/office/word/2018/wordml" xmlns:w16du="http://schemas.microsoft.com/office/word/2023/wordml/word16du" xmlns:w16sdtdh="http://schemas.microsoft.com/office/word/2020/wordml/sdtdatahash" xmlns:w16se="http://schemas.microsoft.com/office/word/2015/wordml/symex" xmlns:wpg="http://schemas.microsoft.com/office/word/2010/wordprocessingGroup" xmlns:wpi="http://schemas.microsoft.com/office/word/2010/wordprocessingInk" xmlns:wne="http://schemas.microsoft.com/office/word/2006/wordml" xmlns:wps="http://schemas.microsoft.com/office/word/2010/wordprocessingShape" mc:Ignorable="w14 w15 w16se w16cid w16 w16cex w16sdtdh w16du wp14">
   <w:body>
     <w:p>
       <w:pPr>
@@ -2205,21 +2205,7 @@
         <w:rPr>
           <w:rFonts w:asciiTheme="minorHAnsi" w:hAnsiTheme="minorHAnsi" w:cstheme="minorHAnsi"/>
         </w:rPr>
-        <w:t xml:space="preserve">Das E-Business spielt </w:t>
-      </w:r>
-      <w:bookmarkStart w:id="12" w:name="_GoBack"/>
-      <w:r>
-        <w:rPr>
-          <w:rFonts w:asciiTheme="minorHAnsi" w:hAnsiTheme="minorHAnsi" w:cstheme="minorHAnsi"/>
-        </w:rPr>
-        <w:t xml:space="preserve">seit der rasanten Entwicklung der Digitalisierung </w:t>
-      </w:r>
-      <w:bookmarkEnd w:id="12"/>
-      <w:r>
-        <w:rPr>
-          <w:rFonts w:asciiTheme="minorHAnsi" w:hAnsiTheme="minorHAnsi" w:cstheme="minorHAnsi"/>
-        </w:rPr>
-        <w:t xml:space="preserve">mehr und mehr eine </w:t>
+        <w:t xml:space="preserve">Das E-Business spielt seit der rasanten Entwicklung der Digitalisierung mehr und mehr eine </w:t>
       </w:r>
       <w:r>
         <w:rPr>
@@ -2317,7 +2303,19 @@
         <w:rPr>
           <w:rFonts w:asciiTheme="minorHAnsi" w:hAnsiTheme="minorHAnsi" w:cstheme="minorHAnsi"/>
         </w:rPr>
-        <w:t>Zudem hat das Unternehmen einen besseren Blick auf ihre Einkaufskosten und kann damit die Bestellungen besser regulieren. Außerdem kann man im Nachgang aufgrund der besseren Übersicht Sammelbestellungen in Auftrag geben, welche wiederum zu Mengenrabatten werden können.</w:t>
+        <w:t xml:space="preserve">Zudem hat das Unternehmen einen besseren Blick auf ihre Einkaufskosten und kann damit die Bestellungen besser regulieren. Außerdem kann man im Nachgang aufgrund der besseren Übersicht Sammelbestellungen in Auftrag geben, welche wiederum zu Mengenrabatten </w:t>
+      </w:r>
+      <w:r>
+        <w:rPr>
+          <w:rFonts w:asciiTheme="minorHAnsi" w:hAnsiTheme="minorHAnsi" w:cstheme="minorHAnsi"/>
+        </w:rPr>
+        <w:t>führen</w:t>
+      </w:r>
+      <w:r>
+        <w:rPr>
+          <w:rFonts w:asciiTheme="minorHAnsi" w:hAnsiTheme="minorHAnsi" w:cstheme="minorHAnsi"/>
+        </w:rPr>
+        <w:t xml:space="preserve"> können.</w:t>
       </w:r>
     </w:p>
     <w:p>
@@ -2861,89 +2859,178 @@
           <w:rFonts w:asciiTheme="minorHAnsi" w:hAnsiTheme="minorHAnsi" w:cstheme="minorHAnsi"/>
         </w:rPr>
       </w:pPr>
-      <w:bookmarkStart w:id="13" w:name="_Toc167724885"/>
+      <w:bookmarkStart w:id="12" w:name="_Toc167724885"/>
       <w:r>
         <w:rPr>
           <w:rFonts w:asciiTheme="minorHAnsi" w:hAnsiTheme="minorHAnsi" w:cstheme="minorHAnsi"/>
         </w:rPr>
         <w:t>Hauptteil</w:t>
       </w:r>
+      <w:bookmarkEnd w:id="12"/>
+    </w:p>
+    <w:p>
+      <w:pPr>
+        <w:pStyle w:val="berschrift2"/>
+      </w:pPr>
+      <w:r>
+        <w:t>Vorbereitung</w:t>
+      </w:r>
+    </w:p>
+    <w:p>
+      <w:pPr>
+        <w:pStyle w:val="berschrift3"/>
+      </w:pPr>
+      <w:r>
+        <w:t>Architektur</w:t>
+      </w:r>
+    </w:p>
+    <w:p>
+      <w:pPr>
+        <w:pStyle w:val="Textnormal"/>
+      </w:pPr>
+      <w:r>
+        <w:t xml:space="preserve">Die Architektur von Desktop-Purchasing-Systemen ist eine typische </w:t>
+      </w:r>
+      <w:r>
+        <w:t>auf Internet-Technologien basierende Client-Server-Architektur. Dabei besteht ein solches System aus einem Server, welcher mehrere Clients bedienen kann. Die Kommunikation zwischen den beiden Komponenten erfolgt dabei über die TCP/IP-Protokollfamilie. Das Internet Protocol (IP) übernimmt dabei die Aufgabe Datenpakete unternehmensintern und über Unternehmensgrenzen hinaus vom Sender zum Empfänger zu transportieren. Für diese Art der Kommunikation muss vorher keine Verbindung zwischen Empfänger und Sender bestehen.</w:t>
+      </w:r>
+      <w:r>
+        <w:br/>
+      </w:r>
+    </w:p>
+    <w:p>
+      <w:pPr>
+        <w:pStyle w:val="Textnormal"/>
+      </w:pPr>
+      <w:r>
+        <w:t>Im Bereich der Desktop-Purchasing-Systeme sind die Clients sehr simpel gehalten. Man benötigt lediglich einfache internetfähige Arbeitsplatzrechner. Über die Webschnittstelle zum Server wird dann z.B. der MSCP durchsucht und/oder Bestellungen angelegt, gelöscht oder bearbeitet. MSCP’s (Multilieferantenkatalog)</w:t>
+      </w:r>
+      <w:r>
+        <w:t xml:space="preserve"> sind elektronische Produktkataloge mit</w:t>
+      </w:r>
+      <w:r>
+        <w:t xml:space="preserve"> </w:t>
+      </w:r>
+      <w:r>
+        <w:t xml:space="preserve">einer </w:t>
+      </w:r>
+      <w:r>
+        <w:t xml:space="preserve">Zusammenstellung </w:t>
+      </w:r>
+      <w:r>
+        <w:t>von</w:t>
+      </w:r>
+      <w:r>
+        <w:t xml:space="preserve"> Artikelinforationen mehrerer Lieferanten. </w:t>
+      </w:r>
+      <w:r>
+        <w:t xml:space="preserve">Auch die Administration sowie die Pflege des Systems erfolgt über einen solchen Client. Meist wird bei der </w:t>
+      </w:r>
+      <w:r>
+        <w:lastRenderedPageBreak/>
+        <w:t>Clientanwendung über die Nutzerrolle entschieden ob es sich um einen Mitarbeiter oder einen Administrator handelt. Je nach Rolle ist der Benutzer dann dazu befugt administrative Aufgaben über die Anwendung zu erledigen oder nicht. Die Kommunikation zwischen den beiden Komponenten erfolgt dabei stets über das auf TCP/IP basierte http-Protokoll.</w:t>
+      </w:r>
+    </w:p>
+    <w:p>
+      <w:pPr>
+        <w:pStyle w:val="Textnormal"/>
+      </w:pPr>
+      <w:r>
+        <w:t>Die Clients sind also nur dazu da eine Schnittstelle zwischen dem Server und den Benutzern zu schaffen. Der Server jedoch stellt die Software dar, welche</w:t>
+      </w:r>
+      <w:r>
+        <w:t xml:space="preserve"> für</w:t>
+      </w:r>
+      <w:r>
+        <w:t xml:space="preserve"> die wirkliche Applikationslogik</w:t>
+      </w:r>
+      <w:r>
+        <w:t xml:space="preserve">, sowie die korrekte </w:t>
+      </w:r>
+      <w:r>
+        <w:t>Datenhaltung</w:t>
+      </w:r>
+      <w:r>
+        <w:t xml:space="preserve"> verantwortlich ist. In großen Anwendungsszenarien ist ein solches Server-System über mehrere Rechner verteilt um echte Nebenläufigkeit (gleichzeitige Ausführung mehrerer Prozesse). </w:t>
+      </w:r>
+      <w:r>
+        <w:t xml:space="preserve">Dies führt zu einer stark verbesserten Skalierbarkeit, da man weitere Rechner mit in das Server System einbinden kann um eine höhere Gesamtleistung zu erreichen. … -6 S. 157,158 </w:t>
+      </w:r>
+    </w:p>
+    <w:p>
+      <w:pPr>
+        <w:pStyle w:val="berschrift2"/>
+      </w:pPr>
+      <w:bookmarkStart w:id="13" w:name="_Toc167724886"/>
+      <w:r>
+        <w:t>Analyse</w:t>
+      </w:r>
       <w:bookmarkEnd w:id="13"/>
     </w:p>
     <w:p>
       <w:pPr>
+        <w:pStyle w:val="Textnormal"/>
+      </w:pPr>
+      <w:r>
+        <w:t>Um Zeit und Komplexität zu sparen ist es notwendig sich vor einem jeden Projekt zu überlegen, welche Technologien man benutzt. In wirtschaftlichem Kontext ist dies nochmal wichtiger um sowohl Geld als auch Zeit einzusparen. Um ein DPS zu entwickeln muss man sich zunächst die Struktur genauer anschauen.</w:t>
+      </w:r>
+    </w:p>
+    <w:p>
+      <w:pPr>
         <w:pStyle w:val="berschrift2"/>
       </w:pPr>
-      <w:bookmarkStart w:id="14" w:name="_Toc167724886"/>
-      <w:r>
-        <w:t>Analyse</w:t>
+      <w:bookmarkStart w:id="14" w:name="_Toc167724887"/>
+      <w:r>
+        <w:t>Anforderungen</w:t>
       </w:r>
       <w:bookmarkEnd w:id="14"/>
     </w:p>
     <w:p>
       <w:pPr>
+        <w:pStyle w:val="berschrift2"/>
+      </w:pPr>
+      <w:bookmarkStart w:id="15" w:name="_Toc167724888"/>
+      <w:r>
+        <w:t>IT-Architektur</w:t>
+      </w:r>
+      <w:bookmarkEnd w:id="15"/>
+    </w:p>
+    <w:p>
+      <w:pPr>
+        <w:pStyle w:val="berschrift2"/>
+      </w:pPr>
+      <w:bookmarkStart w:id="16" w:name="_Toc167724889"/>
+      <w:r>
+        <w:t>Benutzerhandbuch</w:t>
+      </w:r>
+      <w:bookmarkEnd w:id="16"/>
+    </w:p>
+    <w:p>
+      <w:pPr>
         <w:pStyle w:val="Textnormal"/>
-        <w:ind w:left="578"/>
-      </w:pPr>
-      <w:r>
-        <w:t>Zum Start eines jeden Projektes</w:t>
-      </w:r>
-    </w:p>
-    <w:p>
-      <w:pPr>
-        <w:pStyle w:val="berschrift2"/>
-      </w:pPr>
-      <w:bookmarkStart w:id="15" w:name="_Toc167724887"/>
-      <w:r>
-        <w:t>Anforderungen</w:t>
-      </w:r>
-      <w:bookmarkEnd w:id="15"/>
-    </w:p>
-    <w:p>
-      <w:pPr>
-        <w:pStyle w:val="berschrift2"/>
-      </w:pPr>
-      <w:bookmarkStart w:id="16" w:name="_Toc167724888"/>
-      <w:r>
-        <w:t>IT-Architektur</w:t>
-      </w:r>
-      <w:bookmarkEnd w:id="16"/>
-    </w:p>
-    <w:p>
-      <w:pPr>
-        <w:pStyle w:val="berschrift2"/>
-      </w:pPr>
-      <w:bookmarkStart w:id="17" w:name="_Toc167724889"/>
-      <w:r>
-        <w:t>Benutzerhandbuch</w:t>
+      </w:pPr>
+    </w:p>
+    <w:p>
+      <w:pPr>
+        <w:pStyle w:val="berschrift1"/>
+        <w:rPr>
+          <w:rFonts w:asciiTheme="minorHAnsi" w:hAnsiTheme="minorHAnsi" w:cstheme="minorHAnsi"/>
+        </w:rPr>
+      </w:pPr>
+      <w:bookmarkStart w:id="17" w:name="_Toc421462632"/>
+      <w:bookmarkStart w:id="18" w:name="_Toc167724890"/>
+      <w:r>
+        <w:rPr>
+          <w:rFonts w:asciiTheme="minorHAnsi" w:hAnsiTheme="minorHAnsi" w:cstheme="minorHAnsi"/>
+        </w:rPr>
+        <w:lastRenderedPageBreak/>
+        <w:t>Fazit und Ausblick</w:t>
       </w:r>
       <w:bookmarkEnd w:id="17"/>
-    </w:p>
-    <w:p>
-      <w:pPr>
-        <w:pStyle w:val="Textnormal"/>
-      </w:pPr>
-    </w:p>
-    <w:p>
-      <w:pPr>
-        <w:pStyle w:val="berschrift1"/>
-        <w:rPr>
-          <w:rFonts w:asciiTheme="minorHAnsi" w:hAnsiTheme="minorHAnsi" w:cstheme="minorHAnsi"/>
-        </w:rPr>
-      </w:pPr>
-      <w:bookmarkStart w:id="18" w:name="_Toc421462632"/>
-      <w:bookmarkStart w:id="19" w:name="_Toc167724890"/>
-      <w:r>
-        <w:rPr>
-          <w:rFonts w:asciiTheme="minorHAnsi" w:hAnsiTheme="minorHAnsi" w:cstheme="minorHAnsi"/>
-        </w:rPr>
-        <w:t>Fazit und Ausblick</w:t>
-      </w:r>
       <w:bookmarkEnd w:id="18"/>
-      <w:bookmarkEnd w:id="19"/>
-    </w:p>
+    </w:p>
+    <w:bookmarkStart w:id="19" w:name="_Toc421462633" w:displacedByCustomXml="next"/>
     <w:bookmarkStart w:id="20" w:name="_Toc167724891" w:displacedByCustomXml="next"/>
-    <w:bookmarkStart w:id="21" w:name="_Toc421462633" w:displacedByCustomXml="next"/>
     <w:sdt>
       <w:sdtPr>
         <w:rPr>
@@ -2973,8 +3060,8 @@
             </w:rPr>
             <w:t>Literaturverzeichnis</w:t>
           </w:r>
-          <w:bookmarkEnd w:id="21"/>
           <w:bookmarkEnd w:id="20"/>
+          <w:bookmarkEnd w:id="19"/>
         </w:p>
         <w:sdt>
           <w:sdtPr>
@@ -3024,7 +3111,7 @@
 </file>
 
 <file path=word/endnotes.xml><?xml version="1.0" encoding="utf-8"?>
-<w:endnotes xmlns:wpc="http://schemas.microsoft.com/office/word/2010/wordprocessingCanvas" xmlns:cx="http://schemas.microsoft.com/office/drawing/2014/chartex" xmlns:cx1="http://schemas.microsoft.com/office/drawing/2015/9/8/chartex" xmlns:mc="http://schemas.openxmlformats.org/markup-compatibility/2006" xmlns:o="urn:schemas-microsoft-com:office:office" xmlns:r="http://schemas.openxmlformats.org/officeDocument/2006/relationships" xmlns:m="http://schemas.openxmlformats.org/officeDocument/2006/math" xmlns:v="urn:schemas-microsoft-com:vml" xmlns:wp14="http://schemas.microsoft.com/office/word/2010/wordprocessingDrawing" xmlns:wp="http://schemas.openxmlformats.org/drawingml/2006/wordprocessingDrawing" xmlns:w10="urn:schemas-microsoft-com:office:word" xmlns:w="http://schemas.openxmlformats.org/wordprocessingml/2006/main" xmlns:w14="http://schemas.microsoft.com/office/word/2010/wordml" xmlns:w15="http://schemas.microsoft.com/office/word/2012/wordml" xmlns:w16se="http://schemas.microsoft.com/office/word/2015/wordml/symex" xmlns:wpg="http://schemas.microsoft.com/office/word/2010/wordprocessingGroup" xmlns:wpi="http://schemas.microsoft.com/office/word/2010/wordprocessingInk" xmlns:wne="http://schemas.microsoft.com/office/word/2006/wordml" xmlns:wps="http://schemas.microsoft.com/office/word/2010/wordprocessingShape" mc:Ignorable="w14 w15 w16se wp14">
+<w:endnotes xmlns:wpc="http://schemas.microsoft.com/office/word/2010/wordprocessingCanvas" xmlns:cx="http://schemas.microsoft.com/office/drawing/2014/chartex" xmlns:cx1="http://schemas.microsoft.com/office/drawing/2015/9/8/chartex" xmlns:cx2="http://schemas.microsoft.com/office/drawing/2015/10/21/chartex" xmlns:cx3="http://schemas.microsoft.com/office/drawing/2016/5/9/chartex" xmlns:cx4="http://schemas.microsoft.com/office/drawing/2016/5/10/chartex" xmlns:cx5="http://schemas.microsoft.com/office/drawing/2016/5/11/chartex" xmlns:cx6="http://schemas.microsoft.com/office/drawing/2016/5/12/chartex" xmlns:cx7="http://schemas.microsoft.com/office/drawing/2016/5/13/chartex" xmlns:cx8="http://schemas.microsoft.com/office/drawing/2016/5/14/chartex" xmlns:mc="http://schemas.openxmlformats.org/markup-compatibility/2006" xmlns:aink="http://schemas.microsoft.com/office/drawing/2016/ink" xmlns:am3d="http://schemas.microsoft.com/office/drawing/2017/model3d" xmlns:o="urn:schemas-microsoft-com:office:office" xmlns:oel="http://schemas.microsoft.com/office/2019/extlst" xmlns:r="http://schemas.openxmlformats.org/officeDocument/2006/relationships" xmlns:m="http://schemas.openxmlformats.org/officeDocument/2006/math" xmlns:v="urn:schemas-microsoft-com:vml" xmlns:wp14="http://schemas.microsoft.com/office/word/2010/wordprocessingDrawing" xmlns:wp="http://schemas.openxmlformats.org/drawingml/2006/wordprocessingDrawing" xmlns:w10="urn:schemas-microsoft-com:office:word" xmlns:w="http://schemas.openxmlformats.org/wordprocessingml/2006/main" xmlns:w14="http://schemas.microsoft.com/office/word/2010/wordml" xmlns:w15="http://schemas.microsoft.com/office/word/2012/wordml" xmlns:w16cex="http://schemas.microsoft.com/office/word/2018/wordml/cex" xmlns:w16cid="http://schemas.microsoft.com/office/word/2016/wordml/cid" xmlns:w16="http://schemas.microsoft.com/office/word/2018/wordml" xmlns:w16du="http://schemas.microsoft.com/office/word/2023/wordml/word16du" xmlns:w16sdtdh="http://schemas.microsoft.com/office/word/2020/wordml/sdtdatahash" xmlns:w16se="http://schemas.microsoft.com/office/word/2015/wordml/symex" xmlns:wpg="http://schemas.microsoft.com/office/word/2010/wordprocessingGroup" xmlns:wpi="http://schemas.microsoft.com/office/word/2010/wordprocessingInk" xmlns:wne="http://schemas.microsoft.com/office/word/2006/wordml" xmlns:wps="http://schemas.microsoft.com/office/word/2010/wordprocessingShape" mc:Ignorable="w14 w15 w16se w16cid w16 w16cex w16sdtdh w16du wp14">
   <w:endnote w:type="separator" w:id="-1">
     <w:p>
       <w:r>
@@ -3045,7 +3132,7 @@
 </file>
 
 <file path=word/footer1.xml><?xml version="1.0" encoding="utf-8"?>
-<w:ftr xmlns:wpc="http://schemas.microsoft.com/office/word/2010/wordprocessingCanvas" xmlns:cx="http://schemas.microsoft.com/office/drawing/2014/chartex" xmlns:cx1="http://schemas.microsoft.com/office/drawing/2015/9/8/chartex" xmlns:mc="http://schemas.openxmlformats.org/markup-compatibility/2006" xmlns:o="urn:schemas-microsoft-com:office:office" xmlns:r="http://schemas.openxmlformats.org/officeDocument/2006/relationships" xmlns:m="http://schemas.openxmlformats.org/officeDocument/2006/math" xmlns:v="urn:schemas-microsoft-com:vml" xmlns:wp14="http://schemas.microsoft.com/office/word/2010/wordprocessingDrawing" xmlns:wp="http://schemas.openxmlformats.org/drawingml/2006/wordprocessingDrawing" xmlns:w10="urn:schemas-microsoft-com:office:word" xmlns:w="http://schemas.openxmlformats.org/wordprocessingml/2006/main" xmlns:w14="http://schemas.microsoft.com/office/word/2010/wordml" xmlns:w15="http://schemas.microsoft.com/office/word/2012/wordml" xmlns:w16se="http://schemas.microsoft.com/office/word/2015/wordml/symex" xmlns:wpg="http://schemas.microsoft.com/office/word/2010/wordprocessingGroup" xmlns:wpi="http://schemas.microsoft.com/office/word/2010/wordprocessingInk" xmlns:wne="http://schemas.microsoft.com/office/word/2006/wordml" xmlns:wps="http://schemas.microsoft.com/office/word/2010/wordprocessingShape" mc:Ignorable="w14 w15 w16se wp14">
+<w:ftr xmlns:wpc="http://schemas.microsoft.com/office/word/2010/wordprocessingCanvas" xmlns:cx="http://schemas.microsoft.com/office/drawing/2014/chartex" xmlns:cx1="http://schemas.microsoft.com/office/drawing/2015/9/8/chartex" xmlns:cx2="http://schemas.microsoft.com/office/drawing/2015/10/21/chartex" xmlns:cx3="http://schemas.microsoft.com/office/drawing/2016/5/9/chartex" xmlns:cx4="http://schemas.microsoft.com/office/drawing/2016/5/10/chartex" xmlns:cx5="http://schemas.microsoft.com/office/drawing/2016/5/11/chartex" xmlns:cx6="http://schemas.microsoft.com/office/drawing/2016/5/12/chartex" xmlns:cx7="http://schemas.microsoft.com/office/drawing/2016/5/13/chartex" xmlns:cx8="http://schemas.microsoft.com/office/drawing/2016/5/14/chartex" xmlns:mc="http://schemas.openxmlformats.org/markup-compatibility/2006" xmlns:aink="http://schemas.microsoft.com/office/drawing/2016/ink" xmlns:am3d="http://schemas.microsoft.com/office/drawing/2017/model3d" xmlns:o="urn:schemas-microsoft-com:office:office" xmlns:oel="http://schemas.microsoft.com/office/2019/extlst" xmlns:r="http://schemas.openxmlformats.org/officeDocument/2006/relationships" xmlns:m="http://schemas.openxmlformats.org/officeDocument/2006/math" xmlns:v="urn:schemas-microsoft-com:vml" xmlns:wp14="http://schemas.microsoft.com/office/word/2010/wordprocessingDrawing" xmlns:wp="http://schemas.openxmlformats.org/drawingml/2006/wordprocessingDrawing" xmlns:w10="urn:schemas-microsoft-com:office:word" xmlns:w="http://schemas.openxmlformats.org/wordprocessingml/2006/main" xmlns:w14="http://schemas.microsoft.com/office/word/2010/wordml" xmlns:w15="http://schemas.microsoft.com/office/word/2012/wordml" xmlns:w16cex="http://schemas.microsoft.com/office/word/2018/wordml/cex" xmlns:w16cid="http://schemas.microsoft.com/office/word/2016/wordml/cid" xmlns:w16="http://schemas.microsoft.com/office/word/2018/wordml" xmlns:w16du="http://schemas.microsoft.com/office/word/2023/wordml/word16du" xmlns:w16sdtdh="http://schemas.microsoft.com/office/word/2020/wordml/sdtdatahash" xmlns:w16se="http://schemas.microsoft.com/office/word/2015/wordml/symex" xmlns:wpg="http://schemas.microsoft.com/office/word/2010/wordprocessingGroup" xmlns:wpi="http://schemas.microsoft.com/office/word/2010/wordprocessingInk" xmlns:wne="http://schemas.microsoft.com/office/word/2006/wordml" xmlns:wps="http://schemas.microsoft.com/office/word/2010/wordprocessingShape" mc:Ignorable="w14 w15 w16se w16cid w16 w16cex w16sdtdh w16du wp14">
   <w:tbl>
     <w:tblPr>
       <w:tblW w:w="0" w:type="auto"/>
@@ -3130,7 +3217,7 @@
 </file>
 
 <file path=word/footer2.xml><?xml version="1.0" encoding="utf-8"?>
-<w:ftr xmlns:wpc="http://schemas.microsoft.com/office/word/2010/wordprocessingCanvas" xmlns:cx="http://schemas.microsoft.com/office/drawing/2014/chartex" xmlns:cx1="http://schemas.microsoft.com/office/drawing/2015/9/8/chartex" xmlns:mc="http://schemas.openxmlformats.org/markup-compatibility/2006" xmlns:o="urn:schemas-microsoft-com:office:office" xmlns:r="http://schemas.openxmlformats.org/officeDocument/2006/relationships" xmlns:m="http://schemas.openxmlformats.org/officeDocument/2006/math" xmlns:v="urn:schemas-microsoft-com:vml" xmlns:wp14="http://schemas.microsoft.com/office/word/2010/wordprocessingDrawing" xmlns:wp="http://schemas.openxmlformats.org/drawingml/2006/wordprocessingDrawing" xmlns:w10="urn:schemas-microsoft-com:office:word" xmlns:w="http://schemas.openxmlformats.org/wordprocessingml/2006/main" xmlns:w14="http://schemas.microsoft.com/office/word/2010/wordml" xmlns:w15="http://schemas.microsoft.com/office/word/2012/wordml" xmlns:w16se="http://schemas.microsoft.com/office/word/2015/wordml/symex" xmlns:wpg="http://schemas.microsoft.com/office/word/2010/wordprocessingGroup" xmlns:wpi="http://schemas.microsoft.com/office/word/2010/wordprocessingInk" xmlns:wne="http://schemas.microsoft.com/office/word/2006/wordml" xmlns:wps="http://schemas.microsoft.com/office/word/2010/wordprocessingShape" mc:Ignorable="w14 w15 w16se wp14">
+<w:ftr xmlns:wpc="http://schemas.microsoft.com/office/word/2010/wordprocessingCanvas" xmlns:cx="http://schemas.microsoft.com/office/drawing/2014/chartex" xmlns:cx1="http://schemas.microsoft.com/office/drawing/2015/9/8/chartex" xmlns:cx2="http://schemas.microsoft.com/office/drawing/2015/10/21/chartex" xmlns:cx3="http://schemas.microsoft.com/office/drawing/2016/5/9/chartex" xmlns:cx4="http://schemas.microsoft.com/office/drawing/2016/5/10/chartex" xmlns:cx5="http://schemas.microsoft.com/office/drawing/2016/5/11/chartex" xmlns:cx6="http://schemas.microsoft.com/office/drawing/2016/5/12/chartex" xmlns:cx7="http://schemas.microsoft.com/office/drawing/2016/5/13/chartex" xmlns:cx8="http://schemas.microsoft.com/office/drawing/2016/5/14/chartex" xmlns:mc="http://schemas.openxmlformats.org/markup-compatibility/2006" xmlns:aink="http://schemas.microsoft.com/office/drawing/2016/ink" xmlns:am3d="http://schemas.microsoft.com/office/drawing/2017/model3d" xmlns:o="urn:schemas-microsoft-com:office:office" xmlns:oel="http://schemas.microsoft.com/office/2019/extlst" xmlns:r="http://schemas.openxmlformats.org/officeDocument/2006/relationships" xmlns:m="http://schemas.openxmlformats.org/officeDocument/2006/math" xmlns:v="urn:schemas-microsoft-com:vml" xmlns:wp14="http://schemas.microsoft.com/office/word/2010/wordprocessingDrawing" xmlns:wp="http://schemas.openxmlformats.org/drawingml/2006/wordprocessingDrawing" xmlns:w10="urn:schemas-microsoft-com:office:word" xmlns:w="http://schemas.openxmlformats.org/wordprocessingml/2006/main" xmlns:w14="http://schemas.microsoft.com/office/word/2010/wordml" xmlns:w15="http://schemas.microsoft.com/office/word/2012/wordml" xmlns:w16cex="http://schemas.microsoft.com/office/word/2018/wordml/cex" xmlns:w16cid="http://schemas.microsoft.com/office/word/2016/wordml/cid" xmlns:w16="http://schemas.microsoft.com/office/word/2018/wordml" xmlns:w16du="http://schemas.microsoft.com/office/word/2023/wordml/word16du" xmlns:w16sdtdh="http://schemas.microsoft.com/office/word/2020/wordml/sdtdatahash" xmlns:w16se="http://schemas.microsoft.com/office/word/2015/wordml/symex" xmlns:wpg="http://schemas.microsoft.com/office/word/2010/wordprocessingGroup" xmlns:wpi="http://schemas.microsoft.com/office/word/2010/wordprocessingInk" xmlns:wne="http://schemas.microsoft.com/office/word/2006/wordml" xmlns:wps="http://schemas.microsoft.com/office/word/2010/wordprocessingShape" mc:Ignorable="w14 w15 w16se w16cid w16 w16cex w16sdtdh w16du wp14">
   <w:tbl>
     <w:tblPr>
       <w:tblW w:w="0" w:type="auto"/>
@@ -3213,7 +3300,7 @@
 </file>
 
 <file path=word/footer3.xml><?xml version="1.0" encoding="utf-8"?>
-<w:ftr xmlns:wpc="http://schemas.microsoft.com/office/word/2010/wordprocessingCanvas" xmlns:cx="http://schemas.microsoft.com/office/drawing/2014/chartex" xmlns:cx1="http://schemas.microsoft.com/office/drawing/2015/9/8/chartex" xmlns:mc="http://schemas.openxmlformats.org/markup-compatibility/2006" xmlns:o="urn:schemas-microsoft-com:office:office" xmlns:r="http://schemas.openxmlformats.org/officeDocument/2006/relationships" xmlns:m="http://schemas.openxmlformats.org/officeDocument/2006/math" xmlns:v="urn:schemas-microsoft-com:vml" xmlns:wp14="http://schemas.microsoft.com/office/word/2010/wordprocessingDrawing" xmlns:wp="http://schemas.openxmlformats.org/drawingml/2006/wordprocessingDrawing" xmlns:w10="urn:schemas-microsoft-com:office:word" xmlns:w="http://schemas.openxmlformats.org/wordprocessingml/2006/main" xmlns:w14="http://schemas.microsoft.com/office/word/2010/wordml" xmlns:w15="http://schemas.microsoft.com/office/word/2012/wordml" xmlns:w16se="http://schemas.microsoft.com/office/word/2015/wordml/symex" xmlns:wpg="http://schemas.microsoft.com/office/word/2010/wordprocessingGroup" xmlns:wpi="http://schemas.microsoft.com/office/word/2010/wordprocessingInk" xmlns:wne="http://schemas.microsoft.com/office/word/2006/wordml" xmlns:wps="http://schemas.microsoft.com/office/word/2010/wordprocessingShape" mc:Ignorable="w14 w15 w16se wp14">
+<w:ftr xmlns:wpc="http://schemas.microsoft.com/office/word/2010/wordprocessingCanvas" xmlns:cx="http://schemas.microsoft.com/office/drawing/2014/chartex" xmlns:cx1="http://schemas.microsoft.com/office/drawing/2015/9/8/chartex" xmlns:cx2="http://schemas.microsoft.com/office/drawing/2015/10/21/chartex" xmlns:cx3="http://schemas.microsoft.com/office/drawing/2016/5/9/chartex" xmlns:cx4="http://schemas.microsoft.com/office/drawing/2016/5/10/chartex" xmlns:cx5="http://schemas.microsoft.com/office/drawing/2016/5/11/chartex" xmlns:cx6="http://schemas.microsoft.com/office/drawing/2016/5/12/chartex" xmlns:cx7="http://schemas.microsoft.com/office/drawing/2016/5/13/chartex" xmlns:cx8="http://schemas.microsoft.com/office/drawing/2016/5/14/chartex" xmlns:mc="http://schemas.openxmlformats.org/markup-compatibility/2006" xmlns:aink="http://schemas.microsoft.com/office/drawing/2016/ink" xmlns:am3d="http://schemas.microsoft.com/office/drawing/2017/model3d" xmlns:o="urn:schemas-microsoft-com:office:office" xmlns:oel="http://schemas.microsoft.com/office/2019/extlst" xmlns:r="http://schemas.openxmlformats.org/officeDocument/2006/relationships" xmlns:m="http://schemas.openxmlformats.org/officeDocument/2006/math" xmlns:v="urn:schemas-microsoft-com:vml" xmlns:wp14="http://schemas.microsoft.com/office/word/2010/wordprocessingDrawing" xmlns:wp="http://schemas.openxmlformats.org/drawingml/2006/wordprocessingDrawing" xmlns:w10="urn:schemas-microsoft-com:office:word" xmlns:w="http://schemas.openxmlformats.org/wordprocessingml/2006/main" xmlns:w14="http://schemas.microsoft.com/office/word/2010/wordml" xmlns:w15="http://schemas.microsoft.com/office/word/2012/wordml" xmlns:w16cex="http://schemas.microsoft.com/office/word/2018/wordml/cex" xmlns:w16cid="http://schemas.microsoft.com/office/word/2016/wordml/cid" xmlns:w16="http://schemas.microsoft.com/office/word/2018/wordml" xmlns:w16du="http://schemas.microsoft.com/office/word/2023/wordml/word16du" xmlns:w16sdtdh="http://schemas.microsoft.com/office/word/2020/wordml/sdtdatahash" xmlns:w16se="http://schemas.microsoft.com/office/word/2015/wordml/symex" xmlns:wpg="http://schemas.microsoft.com/office/word/2010/wordprocessingGroup" xmlns:wpi="http://schemas.microsoft.com/office/word/2010/wordprocessingInk" xmlns:wne="http://schemas.microsoft.com/office/word/2006/wordml" xmlns:wps="http://schemas.microsoft.com/office/word/2010/wordprocessingShape" mc:Ignorable="w14 w15 w16se w16cid w16 w16cex w16sdtdh w16du wp14">
   <w:tbl>
     <w:tblPr>
       <w:tblW w:w="10065" w:type="dxa"/>
@@ -3324,7 +3411,7 @@
 </file>
 
 <file path=word/footnotes.xml><?xml version="1.0" encoding="utf-8"?>
-<w:footnotes xmlns:wpc="http://schemas.microsoft.com/office/word/2010/wordprocessingCanvas" xmlns:cx="http://schemas.microsoft.com/office/drawing/2014/chartex" xmlns:cx1="http://schemas.microsoft.com/office/drawing/2015/9/8/chartex" xmlns:mc="http://schemas.openxmlformats.org/markup-compatibility/2006" xmlns:o="urn:schemas-microsoft-com:office:office" xmlns:r="http://schemas.openxmlformats.org/officeDocument/2006/relationships" xmlns:m="http://schemas.openxmlformats.org/officeDocument/2006/math" xmlns:v="urn:schemas-microsoft-com:vml" xmlns:wp14="http://schemas.microsoft.com/office/word/2010/wordprocessingDrawing" xmlns:wp="http://schemas.openxmlformats.org/drawingml/2006/wordprocessingDrawing" xmlns:w10="urn:schemas-microsoft-com:office:word" xmlns:w="http://schemas.openxmlformats.org/wordprocessingml/2006/main" xmlns:w14="http://schemas.microsoft.com/office/word/2010/wordml" xmlns:w15="http://schemas.microsoft.com/office/word/2012/wordml" xmlns:w16se="http://schemas.microsoft.com/office/word/2015/wordml/symex" xmlns:wpg="http://schemas.microsoft.com/office/word/2010/wordprocessingGroup" xmlns:wpi="http://schemas.microsoft.com/office/word/2010/wordprocessingInk" xmlns:wne="http://schemas.microsoft.com/office/word/2006/wordml" xmlns:wps="http://schemas.microsoft.com/office/word/2010/wordprocessingShape" mc:Ignorable="w14 w15 w16se wp14">
+<w:footnotes xmlns:wpc="http://schemas.microsoft.com/office/word/2010/wordprocessingCanvas" xmlns:cx="http://schemas.microsoft.com/office/drawing/2014/chartex" xmlns:cx1="http://schemas.microsoft.com/office/drawing/2015/9/8/chartex" xmlns:cx2="http://schemas.microsoft.com/office/drawing/2015/10/21/chartex" xmlns:cx3="http://schemas.microsoft.com/office/drawing/2016/5/9/chartex" xmlns:cx4="http://schemas.microsoft.com/office/drawing/2016/5/10/chartex" xmlns:cx5="http://schemas.microsoft.com/office/drawing/2016/5/11/chartex" xmlns:cx6="http://schemas.microsoft.com/office/drawing/2016/5/12/chartex" xmlns:cx7="http://schemas.microsoft.com/office/drawing/2016/5/13/chartex" xmlns:cx8="http://schemas.microsoft.com/office/drawing/2016/5/14/chartex" xmlns:mc="http://schemas.openxmlformats.org/markup-compatibility/2006" xmlns:aink="http://schemas.microsoft.com/office/drawing/2016/ink" xmlns:am3d="http://schemas.microsoft.com/office/drawing/2017/model3d" xmlns:o="urn:schemas-microsoft-com:office:office" xmlns:oel="http://schemas.microsoft.com/office/2019/extlst" xmlns:r="http://schemas.openxmlformats.org/officeDocument/2006/relationships" xmlns:m="http://schemas.openxmlformats.org/officeDocument/2006/math" xmlns:v="urn:schemas-microsoft-com:vml" xmlns:wp14="http://schemas.microsoft.com/office/word/2010/wordprocessingDrawing" xmlns:wp="http://schemas.openxmlformats.org/drawingml/2006/wordprocessingDrawing" xmlns:w10="urn:schemas-microsoft-com:office:word" xmlns:w="http://schemas.openxmlformats.org/wordprocessingml/2006/main" xmlns:w14="http://schemas.microsoft.com/office/word/2010/wordml" xmlns:w15="http://schemas.microsoft.com/office/word/2012/wordml" xmlns:w16cex="http://schemas.microsoft.com/office/word/2018/wordml/cex" xmlns:w16cid="http://schemas.microsoft.com/office/word/2016/wordml/cid" xmlns:w16="http://schemas.microsoft.com/office/word/2018/wordml" xmlns:w16du="http://schemas.microsoft.com/office/word/2023/wordml/word16du" xmlns:w16sdtdh="http://schemas.microsoft.com/office/word/2020/wordml/sdtdatahash" xmlns:w16se="http://schemas.microsoft.com/office/word/2015/wordml/symex" xmlns:wpg="http://schemas.microsoft.com/office/word/2010/wordprocessingGroup" xmlns:wpi="http://schemas.microsoft.com/office/word/2010/wordprocessingInk" xmlns:wne="http://schemas.microsoft.com/office/word/2006/wordml" xmlns:wps="http://schemas.microsoft.com/office/word/2010/wordprocessingShape" mc:Ignorable="w14 w15 w16se w16cid w16 w16cex w16sdtdh w16du wp14">
   <w:footnote w:type="separator" w:id="-1">
     <w:p>
       <w:r>
@@ -3345,7 +3432,7 @@
 </file>
 
 <file path=word/header1.xml><?xml version="1.0" encoding="utf-8"?>
-<w:hdr xmlns:wpc="http://schemas.microsoft.com/office/word/2010/wordprocessingCanvas" xmlns:cx="http://schemas.microsoft.com/office/drawing/2014/chartex" xmlns:cx1="http://schemas.microsoft.com/office/drawing/2015/9/8/chartex" xmlns:mc="http://schemas.openxmlformats.org/markup-compatibility/2006" xmlns:o="urn:schemas-microsoft-com:office:office" xmlns:r="http://schemas.openxmlformats.org/officeDocument/2006/relationships" xmlns:m="http://schemas.openxmlformats.org/officeDocument/2006/math" xmlns:v="urn:schemas-microsoft-com:vml" xmlns:wp14="http://schemas.microsoft.com/office/word/2010/wordprocessingDrawing" xmlns:wp="http://schemas.openxmlformats.org/drawingml/2006/wordprocessingDrawing" xmlns:w10="urn:schemas-microsoft-com:office:word" xmlns:w="http://schemas.openxmlformats.org/wordprocessingml/2006/main" xmlns:w14="http://schemas.microsoft.com/office/word/2010/wordml" xmlns:w15="http://schemas.microsoft.com/office/word/2012/wordml" xmlns:w16se="http://schemas.microsoft.com/office/word/2015/wordml/symex" xmlns:wpg="http://schemas.microsoft.com/office/word/2010/wordprocessingGroup" xmlns:wpi="http://schemas.microsoft.com/office/word/2010/wordprocessingInk" xmlns:wne="http://schemas.microsoft.com/office/word/2006/wordml" xmlns:wps="http://schemas.microsoft.com/office/word/2010/wordprocessingShape" mc:Ignorable="w14 w15 w16se wp14">
+<w:hdr xmlns:wpc="http://schemas.microsoft.com/office/word/2010/wordprocessingCanvas" xmlns:cx="http://schemas.microsoft.com/office/drawing/2014/chartex" xmlns:cx1="http://schemas.microsoft.com/office/drawing/2015/9/8/chartex" xmlns:cx2="http://schemas.microsoft.com/office/drawing/2015/10/21/chartex" xmlns:cx3="http://schemas.microsoft.com/office/drawing/2016/5/9/chartex" xmlns:cx4="http://schemas.microsoft.com/office/drawing/2016/5/10/chartex" xmlns:cx5="http://schemas.microsoft.com/office/drawing/2016/5/11/chartex" xmlns:cx6="http://schemas.microsoft.com/office/drawing/2016/5/12/chartex" xmlns:cx7="http://schemas.microsoft.com/office/drawing/2016/5/13/chartex" xmlns:cx8="http://schemas.microsoft.com/office/drawing/2016/5/14/chartex" xmlns:mc="http://schemas.openxmlformats.org/markup-compatibility/2006" xmlns:aink="http://schemas.microsoft.com/office/drawing/2016/ink" xmlns:am3d="http://schemas.microsoft.com/office/drawing/2017/model3d" xmlns:o="urn:schemas-microsoft-com:office:office" xmlns:oel="http://schemas.microsoft.com/office/2019/extlst" xmlns:r="http://schemas.openxmlformats.org/officeDocument/2006/relationships" xmlns:m="http://schemas.openxmlformats.org/officeDocument/2006/math" xmlns:v="urn:schemas-microsoft-com:vml" xmlns:wp14="http://schemas.microsoft.com/office/word/2010/wordprocessingDrawing" xmlns:wp="http://schemas.openxmlformats.org/drawingml/2006/wordprocessingDrawing" xmlns:w10="urn:schemas-microsoft-com:office:word" xmlns:w="http://schemas.openxmlformats.org/wordprocessingml/2006/main" xmlns:w14="http://schemas.microsoft.com/office/word/2010/wordml" xmlns:w15="http://schemas.microsoft.com/office/word/2012/wordml" xmlns:w16cex="http://schemas.microsoft.com/office/word/2018/wordml/cex" xmlns:w16cid="http://schemas.microsoft.com/office/word/2016/wordml/cid" xmlns:w16="http://schemas.microsoft.com/office/word/2018/wordml" xmlns:w16du="http://schemas.microsoft.com/office/word/2023/wordml/word16du" xmlns:w16sdtdh="http://schemas.microsoft.com/office/word/2020/wordml/sdtdatahash" xmlns:w16se="http://schemas.microsoft.com/office/word/2015/wordml/symex" xmlns:wpg="http://schemas.microsoft.com/office/word/2010/wordprocessingGroup" xmlns:wpi="http://schemas.microsoft.com/office/word/2010/wordprocessingInk" xmlns:wne="http://schemas.microsoft.com/office/word/2006/wordml" xmlns:wps="http://schemas.microsoft.com/office/word/2010/wordprocessingShape" mc:Ignorable="w14 w15 w16se w16cid w16 w16cex w16sdtdh w16du wp14">
   <w:p>
     <w:pPr>
       <w:pStyle w:val="Kopfzeile"/>
@@ -3466,7 +3553,7 @@
 </file>
 
 <file path=word/header2.xml><?xml version="1.0" encoding="utf-8"?>
-<w:hdr xmlns:wpc="http://schemas.microsoft.com/office/word/2010/wordprocessingCanvas" xmlns:cx="http://schemas.microsoft.com/office/drawing/2014/chartex" xmlns:cx1="http://schemas.microsoft.com/office/drawing/2015/9/8/chartex" xmlns:mc="http://schemas.openxmlformats.org/markup-compatibility/2006" xmlns:o="urn:schemas-microsoft-com:office:office" xmlns:r="http://schemas.openxmlformats.org/officeDocument/2006/relationships" xmlns:m="http://schemas.openxmlformats.org/officeDocument/2006/math" xmlns:v="urn:schemas-microsoft-com:vml" xmlns:wp14="http://schemas.microsoft.com/office/word/2010/wordprocessingDrawing" xmlns:wp="http://schemas.openxmlformats.org/drawingml/2006/wordprocessingDrawing" xmlns:w10="urn:schemas-microsoft-com:office:word" xmlns:w="http://schemas.openxmlformats.org/wordprocessingml/2006/main" xmlns:w14="http://schemas.microsoft.com/office/word/2010/wordml" xmlns:w15="http://schemas.microsoft.com/office/word/2012/wordml" xmlns:w16se="http://schemas.microsoft.com/office/word/2015/wordml/symex" xmlns:wpg="http://schemas.microsoft.com/office/word/2010/wordprocessingGroup" xmlns:wpi="http://schemas.microsoft.com/office/word/2010/wordprocessingInk" xmlns:wne="http://schemas.microsoft.com/office/word/2006/wordml" xmlns:wps="http://schemas.microsoft.com/office/word/2010/wordprocessingShape" mc:Ignorable="w14 w15 w16se wp14">
+<w:hdr xmlns:wpc="http://schemas.microsoft.com/office/word/2010/wordprocessingCanvas" xmlns:cx="http://schemas.microsoft.com/office/drawing/2014/chartex" xmlns:cx1="http://schemas.microsoft.com/office/drawing/2015/9/8/chartex" xmlns:cx2="http://schemas.microsoft.com/office/drawing/2015/10/21/chartex" xmlns:cx3="http://schemas.microsoft.com/office/drawing/2016/5/9/chartex" xmlns:cx4="http://schemas.microsoft.com/office/drawing/2016/5/10/chartex" xmlns:cx5="http://schemas.microsoft.com/office/drawing/2016/5/11/chartex" xmlns:cx6="http://schemas.microsoft.com/office/drawing/2016/5/12/chartex" xmlns:cx7="http://schemas.microsoft.com/office/drawing/2016/5/13/chartex" xmlns:cx8="http://schemas.microsoft.com/office/drawing/2016/5/14/chartex" xmlns:mc="http://schemas.openxmlformats.org/markup-compatibility/2006" xmlns:aink="http://schemas.microsoft.com/office/drawing/2016/ink" xmlns:am3d="http://schemas.microsoft.com/office/drawing/2017/model3d" xmlns:o="urn:schemas-microsoft-com:office:office" xmlns:oel="http://schemas.microsoft.com/office/2019/extlst" xmlns:r="http://schemas.openxmlformats.org/officeDocument/2006/relationships" xmlns:m="http://schemas.openxmlformats.org/officeDocument/2006/math" xmlns:v="urn:schemas-microsoft-com:vml" xmlns:wp14="http://schemas.microsoft.com/office/word/2010/wordprocessingDrawing" xmlns:wp="http://schemas.openxmlformats.org/drawingml/2006/wordprocessingDrawing" xmlns:w10="urn:schemas-microsoft-com:office:word" xmlns:w="http://schemas.openxmlformats.org/wordprocessingml/2006/main" xmlns:w14="http://schemas.microsoft.com/office/word/2010/wordml" xmlns:w15="http://schemas.microsoft.com/office/word/2012/wordml" xmlns:w16cex="http://schemas.microsoft.com/office/word/2018/wordml/cex" xmlns:w16cid="http://schemas.microsoft.com/office/word/2016/wordml/cid" xmlns:w16="http://schemas.microsoft.com/office/word/2018/wordml" xmlns:w16du="http://schemas.microsoft.com/office/word/2023/wordml/word16du" xmlns:w16sdtdh="http://schemas.microsoft.com/office/word/2020/wordml/sdtdatahash" xmlns:w16se="http://schemas.microsoft.com/office/word/2015/wordml/symex" xmlns:wpg="http://schemas.microsoft.com/office/word/2010/wordprocessingGroup" xmlns:wpi="http://schemas.microsoft.com/office/word/2010/wordprocessingInk" xmlns:wne="http://schemas.microsoft.com/office/word/2006/wordml" xmlns:wps="http://schemas.microsoft.com/office/word/2010/wordprocessingShape" mc:Ignorable="w14 w15 w16se w16cid w16 w16cex w16sdtdh w16du wp14">
   <w:p>
     <w:pPr>
       <w:pStyle w:val="Kopfzeile"/>
@@ -3556,7 +3643,7 @@
 </file>
 
 <file path=word/numbering.xml><?xml version="1.0" encoding="utf-8"?>
-<w:numbering xmlns:wpc="http://schemas.microsoft.com/office/word/2010/wordprocessingCanvas" xmlns:cx="http://schemas.microsoft.com/office/drawing/2014/chartex" xmlns:cx1="http://schemas.microsoft.com/office/drawing/2015/9/8/chartex" xmlns:mc="http://schemas.openxmlformats.org/markup-compatibility/2006" xmlns:o="urn:schemas-microsoft-com:office:office" xmlns:r="http://schemas.openxmlformats.org/officeDocument/2006/relationships" xmlns:m="http://schemas.openxmlformats.org/officeDocument/2006/math" xmlns:v="urn:schemas-microsoft-com:vml" xmlns:wp14="http://schemas.microsoft.com/office/word/2010/wordprocessingDrawing" xmlns:wp="http://schemas.openxmlformats.org/drawingml/2006/wordprocessingDrawing" xmlns:w10="urn:schemas-microsoft-com:office:word" xmlns:w="http://schemas.openxmlformats.org/wordprocessingml/2006/main" xmlns:w14="http://schemas.microsoft.com/office/word/2010/wordml" xmlns:w15="http://schemas.microsoft.com/office/word/2012/wordml" xmlns:w16se="http://schemas.microsoft.com/office/word/2015/wordml/symex" xmlns:wpg="http://schemas.microsoft.com/office/word/2010/wordprocessingGroup" xmlns:wpi="http://schemas.microsoft.com/office/word/2010/wordprocessingInk" xmlns:wne="http://schemas.microsoft.com/office/word/2006/wordml" xmlns:wps="http://schemas.microsoft.com/office/word/2010/wordprocessingShape" mc:Ignorable="w14 w15 w16se wp14">
+<w:numbering xmlns:wpc="http://schemas.microsoft.com/office/word/2010/wordprocessingCanvas" xmlns:cx="http://schemas.microsoft.com/office/drawing/2014/chartex" xmlns:cx1="http://schemas.microsoft.com/office/drawing/2015/9/8/chartex" xmlns:cx2="http://schemas.microsoft.com/office/drawing/2015/10/21/chartex" xmlns:cx3="http://schemas.microsoft.com/office/drawing/2016/5/9/chartex" xmlns:cx4="http://schemas.microsoft.com/office/drawing/2016/5/10/chartex" xmlns:cx5="http://schemas.microsoft.com/office/drawing/2016/5/11/chartex" xmlns:cx6="http://schemas.microsoft.com/office/drawing/2016/5/12/chartex" xmlns:cx7="http://schemas.microsoft.com/office/drawing/2016/5/13/chartex" xmlns:cx8="http://schemas.microsoft.com/office/drawing/2016/5/14/chartex" xmlns:mc="http://schemas.openxmlformats.org/markup-compatibility/2006" xmlns:aink="http://schemas.microsoft.com/office/drawing/2016/ink" xmlns:am3d="http://schemas.microsoft.com/office/drawing/2017/model3d" xmlns:o="urn:schemas-microsoft-com:office:office" xmlns:oel="http://schemas.microsoft.com/office/2019/extlst" xmlns:r="http://schemas.openxmlformats.org/officeDocument/2006/relationships" xmlns:m="http://schemas.openxmlformats.org/officeDocument/2006/math" xmlns:v="urn:schemas-microsoft-com:vml" xmlns:wp14="http://schemas.microsoft.com/office/word/2010/wordprocessingDrawing" xmlns:wp="http://schemas.openxmlformats.org/drawingml/2006/wordprocessingDrawing" xmlns:w10="urn:schemas-microsoft-com:office:word" xmlns:w="http://schemas.openxmlformats.org/wordprocessingml/2006/main" xmlns:w14="http://schemas.microsoft.com/office/word/2010/wordml" xmlns:w15="http://schemas.microsoft.com/office/word/2012/wordml" xmlns:w16cex="http://schemas.microsoft.com/office/word/2018/wordml/cex" xmlns:w16cid="http://schemas.microsoft.com/office/word/2016/wordml/cid" xmlns:w16="http://schemas.microsoft.com/office/word/2018/wordml" xmlns:w16du="http://schemas.microsoft.com/office/word/2023/wordml/word16du" xmlns:w16sdtdh="http://schemas.microsoft.com/office/word/2020/wordml/sdtdatahash" xmlns:w16se="http://schemas.microsoft.com/office/word/2015/wordml/symex" xmlns:wpg="http://schemas.microsoft.com/office/word/2010/wordprocessingGroup" xmlns:wpi="http://schemas.microsoft.com/office/word/2010/wordprocessingInk" xmlns:wne="http://schemas.microsoft.com/office/word/2006/wordml" xmlns:wps="http://schemas.microsoft.com/office/word/2010/wordprocessingShape" mc:Ignorable="w14 w15 w16se w16cid w16 w16cex w16sdtdh w16du wp14">
   <w:abstractNum w:abstractNumId="0" w15:restartNumberingAfterBreak="0">
     <w:nsid w:val="0C402E83"/>
     <w:multiLevelType w:val="hybridMultilevel"/>
@@ -4391,62 +4478,62 @@
       </w:pPr>
     </w:lvl>
   </w:abstractNum>
-  <w:num w:numId="1">
+  <w:num w:numId="1" w16cid:durableId="1632707395">
     <w:abstractNumId w:val="4"/>
   </w:num>
-  <w:num w:numId="2">
+  <w:num w:numId="2" w16cid:durableId="291788636">
     <w:abstractNumId w:val="1"/>
   </w:num>
-  <w:num w:numId="3">
+  <w:num w:numId="3" w16cid:durableId="174346459">
     <w:abstractNumId w:val="3"/>
   </w:num>
-  <w:num w:numId="4">
+  <w:num w:numId="4" w16cid:durableId="601764684">
     <w:abstractNumId w:val="7"/>
   </w:num>
-  <w:num w:numId="5">
+  <w:num w:numId="5" w16cid:durableId="1086222209">
     <w:abstractNumId w:val="5"/>
   </w:num>
-  <w:num w:numId="6">
+  <w:num w:numId="6" w16cid:durableId="187303491">
     <w:abstractNumId w:val="3"/>
     <w:lvlOverride w:ilvl="0">
       <w:startOverride w:val="1"/>
     </w:lvlOverride>
   </w:num>
-  <w:num w:numId="7">
+  <w:num w:numId="7" w16cid:durableId="141040575">
     <w:abstractNumId w:val="3"/>
     <w:lvlOverride w:ilvl="0">
       <w:startOverride w:val="1"/>
     </w:lvlOverride>
   </w:num>
-  <w:num w:numId="8">
+  <w:num w:numId="8" w16cid:durableId="847791746">
     <w:abstractNumId w:val="6"/>
   </w:num>
-  <w:num w:numId="9">
+  <w:num w:numId="9" w16cid:durableId="1342779677">
     <w:abstractNumId w:val="0"/>
   </w:num>
-  <w:num w:numId="10">
+  <w:num w:numId="10" w16cid:durableId="1117987121">
     <w:abstractNumId w:val="6"/>
     <w:lvlOverride w:ilvl="0">
       <w:startOverride w:val="1"/>
     </w:lvlOverride>
   </w:num>
-  <w:num w:numId="11">
+  <w:num w:numId="11" w16cid:durableId="1361475200">
     <w:abstractNumId w:val="2"/>
   </w:num>
-  <w:num w:numId="12">
+  <w:num w:numId="12" w16cid:durableId="570968177">
     <w:abstractNumId w:val="2"/>
     <w:lvlOverride w:ilvl="0">
       <w:startOverride w:val="1"/>
     </w:lvlOverride>
   </w:num>
-  <w:num w:numId="13">
+  <w:num w:numId="13" w16cid:durableId="807094907">
     <w:abstractNumId w:val="3"/>
   </w:num>
 </w:numbering>
 </file>
 
 <file path=word/styles.xml><?xml version="1.0" encoding="utf-8"?>
-<w:styles xmlns:mc="http://schemas.openxmlformats.org/markup-compatibility/2006" xmlns:r="http://schemas.openxmlformats.org/officeDocument/2006/relationships" xmlns:w="http://schemas.openxmlformats.org/wordprocessingml/2006/main" xmlns:w14="http://schemas.microsoft.com/office/word/2010/wordml" xmlns:w15="http://schemas.microsoft.com/office/word/2012/wordml" xmlns:w16se="http://schemas.microsoft.com/office/word/2015/wordml/symex" mc:Ignorable="w14 w15 w16se">
+<w:styles xmlns:mc="http://schemas.openxmlformats.org/markup-compatibility/2006" xmlns:r="http://schemas.openxmlformats.org/officeDocument/2006/relationships" xmlns:w="http://schemas.openxmlformats.org/wordprocessingml/2006/main" xmlns:w14="http://schemas.microsoft.com/office/word/2010/wordml" xmlns:w15="http://schemas.microsoft.com/office/word/2012/wordml" xmlns:w16cex="http://schemas.microsoft.com/office/word/2018/wordml/cex" xmlns:w16cid="http://schemas.microsoft.com/office/word/2016/wordml/cid" xmlns:w16="http://schemas.microsoft.com/office/word/2018/wordml" xmlns:w16du="http://schemas.microsoft.com/office/word/2023/wordml/word16du" xmlns:w16sdtdh="http://schemas.microsoft.com/office/word/2020/wordml/sdtdatahash" xmlns:w16se="http://schemas.microsoft.com/office/word/2015/wordml/symex" mc:Ignorable="w14 w15 w16se w16cid w16 w16cex w16sdtdh w16du">
   <w:docDefaults>
     <w:rPrDefault>
       <w:rPr>
@@ -4462,7 +4549,7 @@
       </w:pPr>
     </w:pPrDefault>
   </w:docDefaults>
-  <w:latentStyles w:defLockedState="0" w:defUIPriority="99" w:defSemiHidden="0" w:defUnhideWhenUsed="0" w:defQFormat="0" w:count="371">
+  <w:latentStyles w:defLockedState="0" w:defUIPriority="99" w:defSemiHidden="0" w:defUnhideWhenUsed="0" w:defQFormat="0" w:count="376">
     <w:lsdException w:name="Normal" w:uiPriority="0" w:qFormat="1"/>
     <w:lsdException w:name="heading 1" w:uiPriority="9" w:qFormat="1"/>
     <w:lsdException w:name="heading 2" w:semiHidden="1" w:uiPriority="0" w:unhideWhenUsed="1" w:qFormat="1"/>
@@ -4834,6 +4921,11 @@
     <w:lsdException w:name="List Table 5 Dark Accent 6" w:uiPriority="50"/>
     <w:lsdException w:name="List Table 6 Colorful Accent 6" w:uiPriority="51"/>
     <w:lsdException w:name="List Table 7 Colorful Accent 6" w:uiPriority="52"/>
+    <w:lsdException w:name="Mention" w:semiHidden="1" w:unhideWhenUsed="1"/>
+    <w:lsdException w:name="Smart Hyperlink" w:semiHidden="1" w:unhideWhenUsed="1"/>
+    <w:lsdException w:name="Hashtag" w:semiHidden="1" w:unhideWhenUsed="1"/>
+    <w:lsdException w:name="Unresolved Mention" w:semiHidden="1" w:unhideWhenUsed="1"/>
+    <w:lsdException w:name="Smart Link" w:semiHidden="1" w:unhideWhenUsed="1"/>
   </w:latentStyles>
   <w:style w:type="paragraph" w:default="1" w:styleId="Standard">
     <w:name w:val="Normal"/>

</xml_diff>

<commit_message>
added department info and updated word
</commit_message>
<xml_diff>
--- a/Studienarbeit.docx
+++ b/Studienarbeit.docx
@@ -1,6 +1,6 @@
 
 <file path=word/document.xml><?xml version="1.0" encoding="utf-8"?>
-<w:document xmlns:wpc="http://schemas.microsoft.com/office/word/2010/wordprocessingCanvas" xmlns:cx="http://schemas.microsoft.com/office/drawing/2014/chartex" xmlns:cx1="http://schemas.microsoft.com/office/drawing/2015/9/8/chartex" xmlns:cx2="http://schemas.microsoft.com/office/drawing/2015/10/21/chartex" xmlns:cx3="http://schemas.microsoft.com/office/drawing/2016/5/9/chartex" xmlns:cx4="http://schemas.microsoft.com/office/drawing/2016/5/10/chartex" xmlns:cx5="http://schemas.microsoft.com/office/drawing/2016/5/11/chartex" xmlns:cx6="http://schemas.microsoft.com/office/drawing/2016/5/12/chartex" xmlns:cx7="http://schemas.microsoft.com/office/drawing/2016/5/13/chartex" xmlns:cx8="http://schemas.microsoft.com/office/drawing/2016/5/14/chartex" xmlns:mc="http://schemas.openxmlformats.org/markup-compatibility/2006" xmlns:aink="http://schemas.microsoft.com/office/drawing/2016/ink" xmlns:am3d="http://schemas.microsoft.com/office/drawing/2017/model3d" xmlns:o="urn:schemas-microsoft-com:office:office" xmlns:oel="http://schemas.microsoft.com/office/2019/extlst" xmlns:r="http://schemas.openxmlformats.org/officeDocument/2006/relationships" xmlns:m="http://schemas.openxmlformats.org/officeDocument/2006/math" xmlns:v="urn:schemas-microsoft-com:vml" xmlns:wp14="http://schemas.microsoft.com/office/word/2010/wordprocessingDrawing" xmlns:wp="http://schemas.openxmlformats.org/drawingml/2006/wordprocessingDrawing" xmlns:w10="urn:schemas-microsoft-com:office:word" xmlns:w="http://schemas.openxmlformats.org/wordprocessingml/2006/main" xmlns:w14="http://schemas.microsoft.com/office/word/2010/wordml" xmlns:w15="http://schemas.microsoft.com/office/word/2012/wordml" xmlns:w16cex="http://schemas.microsoft.com/office/word/2018/wordml/cex" xmlns:w16cid="http://schemas.microsoft.com/office/word/2016/wordml/cid" xmlns:w16="http://schemas.microsoft.com/office/word/2018/wordml" xmlns:w16du="http://schemas.microsoft.com/office/word/2023/wordml/word16du" xmlns:w16sdtdh="http://schemas.microsoft.com/office/word/2020/wordml/sdtdatahash" xmlns:w16se="http://schemas.microsoft.com/office/word/2015/wordml/symex" xmlns:wpg="http://schemas.microsoft.com/office/word/2010/wordprocessingGroup" xmlns:wpi="http://schemas.microsoft.com/office/word/2010/wordprocessingInk" xmlns:wne="http://schemas.microsoft.com/office/word/2006/wordml" xmlns:wps="http://schemas.microsoft.com/office/word/2010/wordprocessingShape" mc:Ignorable="w14 w15 w16se w16cid w16 w16cex w16sdtdh w16du wp14">
+<w:document xmlns:wpc="http://schemas.microsoft.com/office/word/2010/wordprocessingCanvas" xmlns:cx="http://schemas.microsoft.com/office/drawing/2014/chartex" xmlns:cx1="http://schemas.microsoft.com/office/drawing/2015/9/8/chartex" xmlns:mc="http://schemas.openxmlformats.org/markup-compatibility/2006" xmlns:o="urn:schemas-microsoft-com:office:office" xmlns:r="http://schemas.openxmlformats.org/officeDocument/2006/relationships" xmlns:m="http://schemas.openxmlformats.org/officeDocument/2006/math" xmlns:v="urn:schemas-microsoft-com:vml" xmlns:wp14="http://schemas.microsoft.com/office/word/2010/wordprocessingDrawing" xmlns:wp="http://schemas.openxmlformats.org/drawingml/2006/wordprocessingDrawing" xmlns:w10="urn:schemas-microsoft-com:office:word" xmlns:w="http://schemas.openxmlformats.org/wordprocessingml/2006/main" xmlns:w14="http://schemas.microsoft.com/office/word/2010/wordml" xmlns:w15="http://schemas.microsoft.com/office/word/2012/wordml" xmlns:w16se="http://schemas.microsoft.com/office/word/2015/wordml/symex" xmlns:wpg="http://schemas.microsoft.com/office/word/2010/wordprocessingGroup" xmlns:wpi="http://schemas.microsoft.com/office/word/2010/wordprocessingInk" xmlns:wne="http://schemas.microsoft.com/office/word/2006/wordml" xmlns:wps="http://schemas.microsoft.com/office/word/2010/wordprocessingShape" mc:Ignorable="w14 w15 w16se wp14">
   <w:body>
     <w:p>
       <w:pPr>
@@ -861,8 +861,16 @@
         <w:rPr>
           <w:rFonts w:asciiTheme="minorHAnsi" w:hAnsiTheme="minorHAnsi" w:cstheme="minorHAnsi"/>
         </w:rPr>
-        <w:t>Ich versichere zudem, dass die eingereichte elektronische Fassung mit der gedruckten Fassung übereinstimmt.*</w:t>
-      </w:r>
+        <w:t xml:space="preserve">Ich versichere zudem, dass die eingereichte elektronische Fassung mit der gedruckten Fassung </w:t>
+      </w:r>
+      <w:proofErr w:type="gramStart"/>
+      <w:r>
+        <w:rPr>
+          <w:rFonts w:asciiTheme="minorHAnsi" w:hAnsiTheme="minorHAnsi" w:cstheme="minorHAnsi"/>
+        </w:rPr>
+        <w:t>übereinstimmt.*</w:t>
+      </w:r>
+      <w:proofErr w:type="gramEnd"/>
     </w:p>
     <w:p>
       <w:pPr>
@@ -2631,8 +2639,29 @@
       </w:r>
       <w:proofErr w:type="spellEnd"/>
       <w:r>
-        <w:t xml:space="preserve"> and Supplier Catalog</w:t>
-      </w:r>
+        <w:t xml:space="preserve"> </w:t>
+      </w:r>
+      <w:proofErr w:type="spellStart"/>
+      <w:r>
+        <w:t>and</w:t>
+      </w:r>
+      <w:proofErr w:type="spellEnd"/>
+      <w:r>
+        <w:t xml:space="preserve"> </w:t>
+      </w:r>
+      <w:proofErr w:type="spellStart"/>
+      <w:r>
+        <w:t>Supplier</w:t>
+      </w:r>
+      <w:proofErr w:type="spellEnd"/>
+      <w:r>
+        <w:t xml:space="preserve"> </w:t>
+      </w:r>
+      <w:proofErr w:type="spellStart"/>
+      <w:r>
+        <w:t>Catalog</w:t>
+      </w:r>
+      <w:proofErr w:type="spellEnd"/>
       <w:r>
         <w:t>)</w:t>
       </w:r>
@@ -2710,51 +2739,42 @@
         <w:t>Dieses Server System besteht aus 3 Arten von Teilkomponenten. Die eine Art</w:t>
       </w:r>
       <w:r>
+        <w:t xml:space="preserve"> Prozesse und Workflows</w:t>
+      </w:r>
+      <w:r>
+        <w:t xml:space="preserve">, </w:t>
+      </w:r>
+      <w:r>
+        <w:t>besteht aus Komponenten</w:t>
+      </w:r>
+      <w:r>
+        <w:t>,</w:t>
+      </w:r>
+      <w:r>
         <w:t xml:space="preserve"> </w:t>
       </w:r>
       <w:r>
-        <w:t>Prozesse und Workflows</w:t>
-      </w:r>
-      <w:r>
-        <w:t>,</w:t>
+        <w:t>welche</w:t>
       </w:r>
       <w:r>
         <w:t xml:space="preserve"> </w:t>
       </w:r>
       <w:r>
+        <w:t xml:space="preserve">die </w:t>
+      </w:r>
+      <w:r>
+        <w:t xml:space="preserve">Logik zur </w:t>
+      </w:r>
+      <w:r>
+        <w:t xml:space="preserve">Ausführung von Bestellungen sowie zur </w:t>
+      </w:r>
+      <w:r>
+        <w:t>Verwaltung von Bestellanforderungen</w:t>
+      </w:r>
+      <w:r>
         <w:t xml:space="preserve"> </w:t>
       </w:r>
       <w:r>
-        <w:t>besteht aus Komponenten</w:t>
-      </w:r>
-      <w:r>
-        <w:t>,</w:t>
-      </w:r>
-      <w:r>
-        <w:t xml:space="preserve"> </w:t>
-      </w:r>
-      <w:r>
-        <w:t>welche</w:t>
-      </w:r>
-      <w:r>
-        <w:t xml:space="preserve"> </w:t>
-      </w:r>
-      <w:r>
-        <w:t xml:space="preserve">die </w:t>
-      </w:r>
-      <w:r>
-        <w:t xml:space="preserve">Logik zur </w:t>
-      </w:r>
-      <w:r>
-        <w:t xml:space="preserve">Ausführung von Bestellungen sowie zur </w:t>
-      </w:r>
-      <w:r>
-        <w:t>Verwaltung von Bestellanforderungen</w:t>
-      </w:r>
-      <w:r>
-        <w:t xml:space="preserve"> </w:t>
-      </w:r>
-      <w:r>
         <w:t>enthalten</w:t>
       </w:r>
       <w:r>
@@ -2781,10 +2801,13 @@
         <w:t xml:space="preserve">Komponenten </w:t>
       </w:r>
       <w:r>
-        <w:t>für Produktkatalog und Content Management</w:t>
-      </w:r>
-      <w:r>
-        <w:t xml:space="preserve">  enthalten die Logik zur Suche, Sourcing und Produktkonfiguration durch den </w:t>
+        <w:t>für Produk</w:t>
+      </w:r>
+      <w:r>
+        <w:t>tkatalog und Content Management</w:t>
+      </w:r>
+      <w:r>
+        <w:t xml:space="preserve"> enthalten die Logik zur Suche, Sourcing und Produktkonfiguration durch den </w:t>
       </w:r>
       <w:r>
         <w:t>Verbraucher</w:t>
@@ -2798,22 +2821,7 @@
         <w:pStyle w:val="Textnormal"/>
       </w:pPr>
       <w:r>
-        <w:t xml:space="preserve">Die Letzte Art sind die </w:t>
-      </w:r>
-      <w:r>
-        <w:t>Komponenten zur Systemadministration</w:t>
-      </w:r>
-      <w:r>
-        <w:t>. Diese</w:t>
-      </w:r>
-      <w:r>
-        <w:t xml:space="preserve"> werden in der Regel von der Einkaufsabteilung genutzt, um Benutzerprofile, Genehmigungsregeln und Lieferantenprofile z</w:t>
-      </w:r>
-      <w:r>
-        <w:t xml:space="preserve">u </w:t>
-      </w:r>
-      <w:r>
-        <w:t>verwalten und in einer entsprechenden Datenbank abzulegen.</w:t>
+        <w:t>Die Letzte Art sind die Komponenten zur Systemadministration. Diese werden in der Regel von der Einkaufsabteilung genutzt, um Benutzerprofile, Genehmigungsregeln und Lieferantenprofile zu verwalten und in einer entsprechenden Datenbank abzulegen.</w:t>
       </w:r>
     </w:p>
     <w:p>
@@ -2851,6 +2859,9 @@
         <w:pStyle w:val="Textnormal"/>
       </w:pPr>
       <w:r>
+        <w:rPr>
+          <w:noProof/>
+        </w:rPr>
         <w:lastRenderedPageBreak/>
         <w:drawing>
           <wp:anchor distT="0" distB="0" distL="114300" distR="114300" simplePos="0" relativeHeight="251661312" behindDoc="0" locked="0" layoutInCell="1" allowOverlap="1" wp14:anchorId="6B3BE1E9" wp14:editId="78C25A4F">
@@ -2917,13 +2928,76 @@
         <w:t>In Abb. 1 w</w:t>
       </w:r>
       <w:r>
-        <w:t xml:space="preserve">ird eine solche Serverstruktur grafisch dargestellt. In der Mitte sind die 3 erläuterten Arten abgebildet. Links neben den Arten sieht man die Schnittstellen über die internen Informationssysteme. Rechts ist die Kommunikation zu externen Systemen z.B. zu Lieferantensystemen abgebildet. Am oberen Rand ist die Benutzerschnittstelle also den Client angedeutet. </w:t>
-      </w:r>
-      <w:r>
-        <w:t>Nicht zu erkennen auf dieser Abbildung ist der Zugriff von der Benutzerschnittstelle auf die Daten des Servers. Dies erfolgt über eine oder mehrere Web APIs. Innerhalb einer Art</w:t>
-      </w:r>
-      <w:r>
-        <w:t>.</w:t>
+        <w:t>ird eine solche Serverstruktur grafisch dargestellt. In de</w:t>
+      </w:r>
+      <w:r>
+        <w:t>m Zentrum befinden sich</w:t>
+      </w:r>
+      <w:r>
+        <w:t xml:space="preserve"> die 3 Arten </w:t>
+      </w:r>
+      <w:r>
+        <w:t>der Sever Komponenten</w:t>
+      </w:r>
+      <w:r>
+        <w:t>. Links neben den Arten sieht man die Schnittstellen</w:t>
+      </w:r>
+      <w:r>
+        <w:t xml:space="preserve"> (APIs)</w:t>
+      </w:r>
+      <w:r>
+        <w:t xml:space="preserve"> </w:t>
+      </w:r>
+      <w:r>
+        <w:t>für</w:t>
+      </w:r>
+      <w:r>
+        <w:t xml:space="preserve"> die internen Informationssysteme. Rechts ist die Kommunikation zu externen Systemen z.B. zu Lieferantensystemen abgebildet. Am oberen Rand ist die Benutzerschnittstelle also de</w:t>
+      </w:r>
+      <w:r>
+        <w:t>r</w:t>
+      </w:r>
+      <w:r>
+        <w:t xml:space="preserve"> Client angedeutet. </w:t>
+      </w:r>
+      <w:r>
+        <w:t>Nicht zu erkennen auf dieser Abbildung ist der Zugriff von der Benutzerschnittstelle auf die Daten des Servers. Dies erfolgt</w:t>
+      </w:r>
+      <w:r>
+        <w:t xml:space="preserve"> heutzutage</w:t>
+      </w:r>
+      <w:r>
+        <w:t xml:space="preserve"> über eine oder mehre</w:t>
+      </w:r>
+      <w:r>
+        <w:t xml:space="preserve">re Web APIs. Innerhalb einer Art von Komponenten sieht man ein Datenbanksystem, welches alle Daten, welche die Komponenten benötigen beinhaltet. Also der generelle Fall für eine Komponente in einer Serverstruktur </w:t>
+      </w:r>
+      <w:r>
+        <w:t xml:space="preserve">ist vereinfacht eine </w:t>
+      </w:r>
+      <w:r>
+        <w:t xml:space="preserve">Datenbank </w:t>
+      </w:r>
+      <w:r>
+        <w:t>mit Anbindung einer</w:t>
+      </w:r>
+      <w:r>
+        <w:t xml:space="preserve"> Web API. Dabei bestimmt die K</w:t>
+      </w:r>
+      <w:r>
+        <w:t>o</w:t>
+      </w:r>
+      <w:r>
+        <w:t>mponenten</w:t>
+      </w:r>
+      <w:r>
+        <w:t xml:space="preserve"> jeweils welche Funktionen die Web API zum Bearbeiten des Datenbestandes anbietet.</w:t>
+      </w:r>
+      <w:r>
+        <w:t xml:space="preserve"> </w:t>
+      </w:r>
+      <w:r>
+        <w:t>Die Web APIs sind in dem Fall eine Schnittstelle zum Client, zu internen Informationssystemen oder zu externen Lieferantensystemen.</w:t>
       </w:r>
     </w:p>
     <w:p>
@@ -2986,32 +3060,16 @@
                             </w:pPr>
                             <w:bookmarkStart w:id="14" w:name="_Toc167984286"/>
                             <w:r>
-                              <w:t>Abb</w:t>
+                              <w:t xml:space="preserve">Abb. </w:t>
                             </w:r>
-                            <w:r>
-                              <w:t>.</w:t>
-                            </w:r>
-                            <w:r>
-                              <w:t xml:space="preserve"> </w:t>
-                            </w:r>
-                            <w:r>
-                              <w:fldChar w:fldCharType="begin"/>
-                            </w:r>
-                            <w:r>
-                              <w:instrText xml:space="preserve"> SEQ Abbildung \* ARABIC </w:instrText>
-                            </w:r>
-                            <w:r>
-                              <w:fldChar w:fldCharType="separate"/>
-                            </w:r>
-                            <w:r>
-                              <w:rPr>
-                                <w:noProof/>
-                              </w:rPr>
-                              <w:t>1</w:t>
-                            </w:r>
-                            <w:r>
-                              <w:fldChar w:fldCharType="end"/>
-                            </w:r>
+                            <w:fldSimple w:instr=" SEQ Abbildung \* ARABIC ">
+                              <w:r>
+                                <w:rPr>
+                                  <w:noProof/>
+                                </w:rPr>
+                                <w:t>1</w:t>
+                              </w:r>
+                            </w:fldSimple>
                             <w:r>
                               <w:t xml:space="preserve"> - Austauschbeziehungen</w:t>
                             </w:r>
@@ -3040,7 +3098,7 @@
                 <v:stroke joinstyle="miter"/>
                 <v:path gradientshapeok="t" o:connecttype="rect"/>
               </v:shapetype>
-              <v:shape id="Textfeld 1" o:spid="_x0000_s1026" type="#_x0000_t202" style="position:absolute;left:0;text-align:left;margin-left:0;margin-top:282.55pt;width:300.35pt;height:25.55pt;z-index:251660288;visibility:visible;mso-wrap-style:square;mso-height-percent:0;mso-wrap-distance-left:9pt;mso-wrap-distance-top:0;mso-wrap-distance-right:9pt;mso-wrap-distance-bottom:0;mso-position-horizontal:center;mso-position-horizontal-relative:margin;mso-position-vertical:absolute;mso-position-vertical-relative:text;mso-height-percent:0;mso-height-relative:margin;v-text-anchor:top" o:gfxdata="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" stroked="f">
+              <v:shape id="Textfeld 1" o:spid="_x0000_s1026" type="#_x0000_t202" style="position:absolute;left:0;text-align:left;margin-left:0;margin-top:282.55pt;width:300.35pt;height:25.55pt;z-index:251660288;visibility:visible;mso-wrap-style:square;mso-height-percent:0;mso-wrap-distance-left:9pt;mso-wrap-distance-top:0;mso-wrap-distance-right:9pt;mso-wrap-distance-bottom:0;mso-position-horizontal:center;mso-position-horizontal-relative:margin;mso-position-vertical:absolute;mso-position-vertical-relative:text;mso-height-percent:0;mso-height-relative:margin;v-text-anchor:top" o:gfxdata="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" stroked="f">
                 <v:textbox inset="0,0,0,0">
                   <w:txbxContent>
                     <w:p>
@@ -3057,32 +3115,16 @@
                       </w:pPr>
                       <w:bookmarkStart w:id="15" w:name="_Toc167984286"/>
                       <w:r>
-                        <w:t>Abb</w:t>
+                        <w:t xml:space="preserve">Abb. </w:t>
                       </w:r>
-                      <w:r>
-                        <w:t>.</w:t>
-                      </w:r>
-                      <w:r>
-                        <w:t xml:space="preserve"> </w:t>
-                      </w:r>
-                      <w:r>
-                        <w:fldChar w:fldCharType="begin"/>
-                      </w:r>
-                      <w:r>
-                        <w:instrText xml:space="preserve"> SEQ Abbildung \* ARABIC </w:instrText>
-                      </w:r>
-                      <w:r>
-                        <w:fldChar w:fldCharType="separate"/>
-                      </w:r>
-                      <w:r>
-                        <w:rPr>
-                          <w:noProof/>
-                        </w:rPr>
-                        <w:t>1</w:t>
-                      </w:r>
-                      <w:r>
-                        <w:fldChar w:fldCharType="end"/>
-                      </w:r>
+                      <w:fldSimple w:instr=" SEQ Abbildung \* ARABIC ">
+                        <w:r>
+                          <w:rPr>
+                            <w:noProof/>
+                          </w:rPr>
+                          <w:t>1</w:t>
+                        </w:r>
+                      </w:fldSimple>
                       <w:r>
                         <w:t xml:space="preserve"> - Austauschbeziehungen</w:t>
                       </w:r>
@@ -3206,7 +3248,19 @@
         <w:t xml:space="preserve"> </w:t>
       </w:r>
       <w:r>
-        <w:t>des B2B. Die Benutzer eines solchen DPS sind Mitarbeiter eines Unternehmen und für die Bereitstellung von den benötigten Arbeitsmitteln ist das Unternehmen selbst verantwortlich. Also ist der Leistungsnachfrager der Beziehung von DPS ein Unternehmen. Und die benötigten Materialien werden stets von Lieferanten also anderen Unternehmen bereitgestellt. Deswegen ist auch der Leistungsanbieter ein Unternehmen.</w:t>
+        <w:t>des B2B. Die Benutzer eines sol</w:t>
+      </w:r>
+      <w:r>
+        <w:t xml:space="preserve">chen DPS sind Mitarbeiter eines </w:t>
+      </w:r>
+      <w:r>
+        <w:t>Unternehmen</w:t>
+      </w:r>
+      <w:r>
+        <w:t>s</w:t>
+      </w:r>
+      <w:r>
+        <w:t xml:space="preserve"> und für die Bereitstellung von den benötigten Arbeitsmitteln ist das Unternehmen selbst verantwortlich. Also ist der Leistungsnachfrager der Beziehung von DPS ein Unternehmen. Und die benötigten Materialien werden stets von Lieferanten also anderen Unternehmen bereitgestellt. Deswegen ist auch der Leistungsanbieter ein Unternehmen.</w:t>
       </w:r>
       <w:r>
         <w:t xml:space="preserve">  S.2 - 6</w:t>
@@ -3233,43 +3287,127 @@
         <w:pStyle w:val="Textnormal"/>
       </w:pPr>
       <w:r>
-        <w:t>Um Zeit und Komplexität zu sparen ist es notwendig sich vor einem jeden Projekt zu überlegen, welche Technologien man benutzt. In wirtschaftlichem Kontext ist dies nochmal wichtiger um sowohl Geld als auch Zeit einzusparen. Um ein DPS zu entwickeln muss man sich zunächst die Struktur genauer anschauen.</w:t>
+        <w:t xml:space="preserve">Um Zeit und Komplexität zu sparen ist es notwendig sich vor einem jeden Projekt zu überlegen, welche Technologien man benutzt. In wirtschaftlichem Kontext ist dies nochmal wichtiger um sowohl Geld als auch Zeit einzusparen. </w:t>
+      </w:r>
+      <w:r>
+        <w:t xml:space="preserve">Da die Struktur eines DPS schon erläutert wurde kann man die Analyse nun gezielt durchführen. Man muss nun für die 3 Komponenten Datenbank, Web API und Client jeweils eine geeignete Technologie ausfindig machen. </w:t>
+      </w:r>
+    </w:p>
+    <w:p>
+      <w:pPr>
+        <w:pStyle w:val="berschrift3"/>
+      </w:pPr>
+      <w:r>
+        <w:t>Datenbankmanagementsystem</w:t>
+      </w:r>
+      <w:r>
+        <w:t xml:space="preserve"> </w:t>
       </w:r>
     </w:p>
     <w:p>
       <w:pPr>
         <w:pStyle w:val="Textnormal"/>
       </w:pPr>
+      <w:r>
+        <w:t xml:space="preserve">Als DBMS (Datenbankmanagementsystem) </w:t>
+      </w:r>
+      <w:r>
+        <w:t xml:space="preserve">kommen heutzutage sehr viele verschiedene Systeme in Frage. Zu den bekanntesten zählen dabei </w:t>
+      </w:r>
+      <w:r>
+        <w:t xml:space="preserve">SQLite, </w:t>
+      </w:r>
+      <w:r>
+        <w:t>MariaDB, MySQL, PostgreSQL, Oracle, und Microsoft SQL Server</w:t>
+      </w:r>
+      <w:r>
+        <w:t>. Den wichtigsten Punkt für einen solches Testprojekt</w:t>
+      </w:r>
+      <w:r>
+        <w:t xml:space="preserve"> ist das die Technologie Open Source ist.</w:t>
+      </w:r>
+      <w:r>
+        <w:t xml:space="preserve"> </w:t>
+      </w:r>
+      <w:r>
+        <w:t>Ein Open Source</w:t>
+      </w:r>
+      <w:r>
+        <w:t xml:space="preserve"> Programm muss den Quellcode enthalten und die Verbreitung in Quellcode als auch in kompilierter Form erlauben. Der Quellcode muss die bevorzugte Form sein, in der ein Programmierer das Programm ändern würde.  Absichtlich verschleierter Quellcode ist </w:t>
+      </w:r>
+      <w:r>
+        <w:t>bei Open Source Software nicht zulä</w:t>
+      </w:r>
+      <w:bookmarkStart w:id="17" w:name="_GoBack"/>
+      <w:bookmarkEnd w:id="17"/>
+      <w:r>
+        <w:t xml:space="preserve">ssig. </w:t>
+      </w:r>
+      <w:r>
+        <w:t>Dies</w:t>
+      </w:r>
+      <w:r>
+        <w:t xml:space="preserve"> erfüllen</w:t>
+      </w:r>
+      <w:r>
+        <w:t xml:space="preserve"> die</w:t>
+      </w:r>
+      <w:r>
+        <w:t xml:space="preserve"> MariaDB, </w:t>
+      </w:r>
+      <w:r>
+        <w:t>SQLite</w:t>
+      </w:r>
+      <w:r>
+        <w:t xml:space="preserve"> und PostgreSQL</w:t>
+      </w:r>
+      <w:r>
+        <w:t xml:space="preserve"> DBMSs</w:t>
+      </w:r>
+      <w:r>
+        <w:t xml:space="preserve">. </w:t>
+      </w:r>
+      <w:r>
+        <w:t xml:space="preserve">Um es simpel zu halten </w:t>
+      </w:r>
+      <w:r>
+        <w:t xml:space="preserve">werden im Folgenden auch nur diese 3 evaluiert. </w:t>
+      </w:r>
+    </w:p>
+    <w:p>
+      <w:pPr>
+        <w:pStyle w:val="Textnormal"/>
+      </w:pPr>
     </w:p>
     <w:p>
       <w:pPr>
         <w:pStyle w:val="berschrift2"/>
       </w:pPr>
-      <w:bookmarkStart w:id="17" w:name="_Toc167984382"/>
+      <w:bookmarkStart w:id="18" w:name="_Toc167984382"/>
       <w:r>
         <w:t>Anforderungen</w:t>
       </w:r>
-      <w:bookmarkEnd w:id="17"/>
+      <w:bookmarkEnd w:id="18"/>
     </w:p>
     <w:p>
       <w:pPr>
         <w:pStyle w:val="berschrift2"/>
       </w:pPr>
-      <w:bookmarkStart w:id="18" w:name="_Toc167984383"/>
+      <w:bookmarkStart w:id="19" w:name="_Toc167984383"/>
       <w:r>
         <w:t>IT-Architektur</w:t>
       </w:r>
-      <w:bookmarkEnd w:id="18"/>
+      <w:bookmarkEnd w:id="19"/>
     </w:p>
     <w:p>
       <w:pPr>
         <w:pStyle w:val="berschrift2"/>
       </w:pPr>
-      <w:bookmarkStart w:id="19" w:name="_Toc167984384"/>
+      <w:bookmarkStart w:id="20" w:name="_Toc167984384"/>
       <w:r>
         <w:t>Benutzerhandbuch</w:t>
       </w:r>
-      <w:bookmarkEnd w:id="19"/>
+      <w:bookmarkEnd w:id="20"/>
     </w:p>
     <w:p>
       <w:pPr>
@@ -3283,19 +3421,20 @@
           <w:rFonts w:asciiTheme="minorHAnsi" w:hAnsiTheme="minorHAnsi" w:cstheme="minorHAnsi"/>
         </w:rPr>
       </w:pPr>
-      <w:bookmarkStart w:id="20" w:name="_Toc421462632"/>
-      <w:bookmarkStart w:id="21" w:name="_Toc167984385"/>
-      <w:r>
-        <w:rPr>
-          <w:rFonts w:asciiTheme="minorHAnsi" w:hAnsiTheme="minorHAnsi" w:cstheme="minorHAnsi"/>
-        </w:rPr>
+      <w:bookmarkStart w:id="21" w:name="_Toc421462632"/>
+      <w:bookmarkStart w:id="22" w:name="_Toc167984385"/>
+      <w:r>
+        <w:rPr>
+          <w:rFonts w:asciiTheme="minorHAnsi" w:hAnsiTheme="minorHAnsi" w:cstheme="minorHAnsi"/>
+        </w:rPr>
+        <w:lastRenderedPageBreak/>
         <w:t>Fazit und Ausblick</w:t>
       </w:r>
-      <w:bookmarkEnd w:id="20"/>
       <w:bookmarkEnd w:id="21"/>
-    </w:p>
-    <w:bookmarkStart w:id="22" w:name="_Toc167984386" w:displacedByCustomXml="next"/>
+      <w:bookmarkEnd w:id="22"/>
+    </w:p>
     <w:bookmarkStart w:id="23" w:name="_Toc421462633" w:displacedByCustomXml="next"/>
+    <w:bookmarkStart w:id="24" w:name="_Toc167984386" w:displacedByCustomXml="next"/>
     <w:sdt>
       <w:sdtPr>
         <w:rPr>
@@ -3325,8 +3464,8 @@
             </w:rPr>
             <w:t>Literaturverzeichnis</w:t>
           </w:r>
+          <w:bookmarkEnd w:id="24"/>
           <w:bookmarkEnd w:id="23"/>
-          <w:bookmarkEnd w:id="22"/>
         </w:p>
         <w:sdt>
           <w:sdtPr>
@@ -3347,7 +3486,21 @@
                 <w:rPr>
                   <w:rFonts w:asciiTheme="minorHAnsi" w:hAnsiTheme="minorHAnsi" w:cstheme="minorHAnsi"/>
                 </w:rPr>
-                <w:t>S2-8 : E-Business Begriff</w:t>
+                <w:t>S2-</w:t>
+              </w:r>
+              <w:proofErr w:type="gramStart"/>
+              <w:r>
+                <w:rPr>
+                  <w:rFonts w:asciiTheme="minorHAnsi" w:hAnsiTheme="minorHAnsi" w:cstheme="minorHAnsi"/>
+                </w:rPr>
+                <w:t>8 :</w:t>
+              </w:r>
+              <w:proofErr w:type="gramEnd"/>
+              <w:r>
+                <w:rPr>
+                  <w:rFonts w:asciiTheme="minorHAnsi" w:hAnsiTheme="minorHAnsi" w:cstheme="minorHAnsi"/>
+                </w:rPr>
+                <w:t xml:space="preserve"> E-Business Begriff</w:t>
               </w:r>
             </w:p>
             <w:p/>
@@ -3376,7 +3529,7 @@
 </file>
 
 <file path=word/endnotes.xml><?xml version="1.0" encoding="utf-8"?>
-<w:endnotes xmlns:wpc="http://schemas.microsoft.com/office/word/2010/wordprocessingCanvas" xmlns:cx="http://schemas.microsoft.com/office/drawing/2014/chartex" xmlns:cx1="http://schemas.microsoft.com/office/drawing/2015/9/8/chartex" xmlns:cx2="http://schemas.microsoft.com/office/drawing/2015/10/21/chartex" xmlns:cx3="http://schemas.microsoft.com/office/drawing/2016/5/9/chartex" xmlns:cx4="http://schemas.microsoft.com/office/drawing/2016/5/10/chartex" xmlns:cx5="http://schemas.microsoft.com/office/drawing/2016/5/11/chartex" xmlns:cx6="http://schemas.microsoft.com/office/drawing/2016/5/12/chartex" xmlns:cx7="http://schemas.microsoft.com/office/drawing/2016/5/13/chartex" xmlns:cx8="http://schemas.microsoft.com/office/drawing/2016/5/14/chartex" xmlns:mc="http://schemas.openxmlformats.org/markup-compatibility/2006" xmlns:aink="http://schemas.microsoft.com/office/drawing/2016/ink" xmlns:am3d="http://schemas.microsoft.com/office/drawing/2017/model3d" xmlns:o="urn:schemas-microsoft-com:office:office" xmlns:oel="http://schemas.microsoft.com/office/2019/extlst" xmlns:r="http://schemas.openxmlformats.org/officeDocument/2006/relationships" xmlns:m="http://schemas.openxmlformats.org/officeDocument/2006/math" xmlns:v="urn:schemas-microsoft-com:vml" xmlns:wp14="http://schemas.microsoft.com/office/word/2010/wordprocessingDrawing" xmlns:wp="http://schemas.openxmlformats.org/drawingml/2006/wordprocessingDrawing" xmlns:w10="urn:schemas-microsoft-com:office:word" xmlns:w="http://schemas.openxmlformats.org/wordprocessingml/2006/main" xmlns:w14="http://schemas.microsoft.com/office/word/2010/wordml" xmlns:w15="http://schemas.microsoft.com/office/word/2012/wordml" xmlns:w16cex="http://schemas.microsoft.com/office/word/2018/wordml/cex" xmlns:w16cid="http://schemas.microsoft.com/office/word/2016/wordml/cid" xmlns:w16="http://schemas.microsoft.com/office/word/2018/wordml" xmlns:w16du="http://schemas.microsoft.com/office/word/2023/wordml/word16du" xmlns:w16sdtdh="http://schemas.microsoft.com/office/word/2020/wordml/sdtdatahash" xmlns:w16se="http://schemas.microsoft.com/office/word/2015/wordml/symex" xmlns:wpg="http://schemas.microsoft.com/office/word/2010/wordprocessingGroup" xmlns:wpi="http://schemas.microsoft.com/office/word/2010/wordprocessingInk" xmlns:wne="http://schemas.microsoft.com/office/word/2006/wordml" xmlns:wps="http://schemas.microsoft.com/office/word/2010/wordprocessingShape" mc:Ignorable="w14 w15 w16se w16cid w16 w16cex w16sdtdh w16du wp14">
+<w:endnotes xmlns:wpc="http://schemas.microsoft.com/office/word/2010/wordprocessingCanvas" xmlns:cx="http://schemas.microsoft.com/office/drawing/2014/chartex" xmlns:cx1="http://schemas.microsoft.com/office/drawing/2015/9/8/chartex" xmlns:mc="http://schemas.openxmlformats.org/markup-compatibility/2006" xmlns:o="urn:schemas-microsoft-com:office:office" xmlns:r="http://schemas.openxmlformats.org/officeDocument/2006/relationships" xmlns:m="http://schemas.openxmlformats.org/officeDocument/2006/math" xmlns:v="urn:schemas-microsoft-com:vml" xmlns:wp14="http://schemas.microsoft.com/office/word/2010/wordprocessingDrawing" xmlns:wp="http://schemas.openxmlformats.org/drawingml/2006/wordprocessingDrawing" xmlns:w10="urn:schemas-microsoft-com:office:word" xmlns:w="http://schemas.openxmlformats.org/wordprocessingml/2006/main" xmlns:w14="http://schemas.microsoft.com/office/word/2010/wordml" xmlns:w15="http://schemas.microsoft.com/office/word/2012/wordml" xmlns:w16se="http://schemas.microsoft.com/office/word/2015/wordml/symex" xmlns:wpg="http://schemas.microsoft.com/office/word/2010/wordprocessingGroup" xmlns:wpi="http://schemas.microsoft.com/office/word/2010/wordprocessingInk" xmlns:wne="http://schemas.microsoft.com/office/word/2006/wordml" xmlns:wps="http://schemas.microsoft.com/office/word/2010/wordprocessingShape" mc:Ignorable="w14 w15 w16se wp14">
   <w:endnote w:type="separator" w:id="-1">
     <w:p>
       <w:r>
@@ -3397,7 +3550,7 @@
 </file>
 
 <file path=word/footer1.xml><?xml version="1.0" encoding="utf-8"?>
-<w:ftr xmlns:wpc="http://schemas.microsoft.com/office/word/2010/wordprocessingCanvas" xmlns:cx="http://schemas.microsoft.com/office/drawing/2014/chartex" xmlns:cx1="http://schemas.microsoft.com/office/drawing/2015/9/8/chartex" xmlns:cx2="http://schemas.microsoft.com/office/drawing/2015/10/21/chartex" xmlns:cx3="http://schemas.microsoft.com/office/drawing/2016/5/9/chartex" xmlns:cx4="http://schemas.microsoft.com/office/drawing/2016/5/10/chartex" xmlns:cx5="http://schemas.microsoft.com/office/drawing/2016/5/11/chartex" xmlns:cx6="http://schemas.microsoft.com/office/drawing/2016/5/12/chartex" xmlns:cx7="http://schemas.microsoft.com/office/drawing/2016/5/13/chartex" xmlns:cx8="http://schemas.microsoft.com/office/drawing/2016/5/14/chartex" xmlns:mc="http://schemas.openxmlformats.org/markup-compatibility/2006" xmlns:aink="http://schemas.microsoft.com/office/drawing/2016/ink" xmlns:am3d="http://schemas.microsoft.com/office/drawing/2017/model3d" xmlns:o="urn:schemas-microsoft-com:office:office" xmlns:oel="http://schemas.microsoft.com/office/2019/extlst" xmlns:r="http://schemas.openxmlformats.org/officeDocument/2006/relationships" xmlns:m="http://schemas.openxmlformats.org/officeDocument/2006/math" xmlns:v="urn:schemas-microsoft-com:vml" xmlns:wp14="http://schemas.microsoft.com/office/word/2010/wordprocessingDrawing" xmlns:wp="http://schemas.openxmlformats.org/drawingml/2006/wordprocessingDrawing" xmlns:w10="urn:schemas-microsoft-com:office:word" xmlns:w="http://schemas.openxmlformats.org/wordprocessingml/2006/main" xmlns:w14="http://schemas.microsoft.com/office/word/2010/wordml" xmlns:w15="http://schemas.microsoft.com/office/word/2012/wordml" xmlns:w16cex="http://schemas.microsoft.com/office/word/2018/wordml/cex" xmlns:w16cid="http://schemas.microsoft.com/office/word/2016/wordml/cid" xmlns:w16="http://schemas.microsoft.com/office/word/2018/wordml" xmlns:w16du="http://schemas.microsoft.com/office/word/2023/wordml/word16du" xmlns:w16sdtdh="http://schemas.microsoft.com/office/word/2020/wordml/sdtdatahash" xmlns:w16se="http://schemas.microsoft.com/office/word/2015/wordml/symex" xmlns:wpg="http://schemas.microsoft.com/office/word/2010/wordprocessingGroup" xmlns:wpi="http://schemas.microsoft.com/office/word/2010/wordprocessingInk" xmlns:wne="http://schemas.microsoft.com/office/word/2006/wordml" xmlns:wps="http://schemas.microsoft.com/office/word/2010/wordprocessingShape" mc:Ignorable="w14 w15 w16se w16cid w16 w16cex w16sdtdh w16du wp14">
+<w:ftr xmlns:wpc="http://schemas.microsoft.com/office/word/2010/wordprocessingCanvas" xmlns:cx="http://schemas.microsoft.com/office/drawing/2014/chartex" xmlns:cx1="http://schemas.microsoft.com/office/drawing/2015/9/8/chartex" xmlns:mc="http://schemas.openxmlformats.org/markup-compatibility/2006" xmlns:o="urn:schemas-microsoft-com:office:office" xmlns:r="http://schemas.openxmlformats.org/officeDocument/2006/relationships" xmlns:m="http://schemas.openxmlformats.org/officeDocument/2006/math" xmlns:v="urn:schemas-microsoft-com:vml" xmlns:wp14="http://schemas.microsoft.com/office/word/2010/wordprocessingDrawing" xmlns:wp="http://schemas.openxmlformats.org/drawingml/2006/wordprocessingDrawing" xmlns:w10="urn:schemas-microsoft-com:office:word" xmlns:w="http://schemas.openxmlformats.org/wordprocessingml/2006/main" xmlns:w14="http://schemas.microsoft.com/office/word/2010/wordml" xmlns:w15="http://schemas.microsoft.com/office/word/2012/wordml" xmlns:w16se="http://schemas.microsoft.com/office/word/2015/wordml/symex" xmlns:wpg="http://schemas.microsoft.com/office/word/2010/wordprocessingGroup" xmlns:wpi="http://schemas.microsoft.com/office/word/2010/wordprocessingInk" xmlns:wne="http://schemas.microsoft.com/office/word/2006/wordml" xmlns:wps="http://schemas.microsoft.com/office/word/2010/wordprocessingShape" mc:Ignorable="w14 w15 w16se wp14">
   <w:tbl>
     <w:tblPr>
       <w:tblW w:w="0" w:type="auto"/>
@@ -3482,7 +3635,7 @@
 </file>
 
 <file path=word/footer2.xml><?xml version="1.0" encoding="utf-8"?>
-<w:ftr xmlns:wpc="http://schemas.microsoft.com/office/word/2010/wordprocessingCanvas" xmlns:cx="http://schemas.microsoft.com/office/drawing/2014/chartex" xmlns:cx1="http://schemas.microsoft.com/office/drawing/2015/9/8/chartex" xmlns:cx2="http://schemas.microsoft.com/office/drawing/2015/10/21/chartex" xmlns:cx3="http://schemas.microsoft.com/office/drawing/2016/5/9/chartex" xmlns:cx4="http://schemas.microsoft.com/office/drawing/2016/5/10/chartex" xmlns:cx5="http://schemas.microsoft.com/office/drawing/2016/5/11/chartex" xmlns:cx6="http://schemas.microsoft.com/office/drawing/2016/5/12/chartex" xmlns:cx7="http://schemas.microsoft.com/office/drawing/2016/5/13/chartex" xmlns:cx8="http://schemas.microsoft.com/office/drawing/2016/5/14/chartex" xmlns:mc="http://schemas.openxmlformats.org/markup-compatibility/2006" xmlns:aink="http://schemas.microsoft.com/office/drawing/2016/ink" xmlns:am3d="http://schemas.microsoft.com/office/drawing/2017/model3d" xmlns:o="urn:schemas-microsoft-com:office:office" xmlns:oel="http://schemas.microsoft.com/office/2019/extlst" xmlns:r="http://schemas.openxmlformats.org/officeDocument/2006/relationships" xmlns:m="http://schemas.openxmlformats.org/officeDocument/2006/math" xmlns:v="urn:schemas-microsoft-com:vml" xmlns:wp14="http://schemas.microsoft.com/office/word/2010/wordprocessingDrawing" xmlns:wp="http://schemas.openxmlformats.org/drawingml/2006/wordprocessingDrawing" xmlns:w10="urn:schemas-microsoft-com:office:word" xmlns:w="http://schemas.openxmlformats.org/wordprocessingml/2006/main" xmlns:w14="http://schemas.microsoft.com/office/word/2010/wordml" xmlns:w15="http://schemas.microsoft.com/office/word/2012/wordml" xmlns:w16cex="http://schemas.microsoft.com/office/word/2018/wordml/cex" xmlns:w16cid="http://schemas.microsoft.com/office/word/2016/wordml/cid" xmlns:w16="http://schemas.microsoft.com/office/word/2018/wordml" xmlns:w16du="http://schemas.microsoft.com/office/word/2023/wordml/word16du" xmlns:w16sdtdh="http://schemas.microsoft.com/office/word/2020/wordml/sdtdatahash" xmlns:w16se="http://schemas.microsoft.com/office/word/2015/wordml/symex" xmlns:wpg="http://schemas.microsoft.com/office/word/2010/wordprocessingGroup" xmlns:wpi="http://schemas.microsoft.com/office/word/2010/wordprocessingInk" xmlns:wne="http://schemas.microsoft.com/office/word/2006/wordml" xmlns:wps="http://schemas.microsoft.com/office/word/2010/wordprocessingShape" mc:Ignorable="w14 w15 w16se w16cid w16 w16cex w16sdtdh w16du wp14">
+<w:ftr xmlns:wpc="http://schemas.microsoft.com/office/word/2010/wordprocessingCanvas" xmlns:cx="http://schemas.microsoft.com/office/drawing/2014/chartex" xmlns:cx1="http://schemas.microsoft.com/office/drawing/2015/9/8/chartex" xmlns:mc="http://schemas.openxmlformats.org/markup-compatibility/2006" xmlns:o="urn:schemas-microsoft-com:office:office" xmlns:r="http://schemas.openxmlformats.org/officeDocument/2006/relationships" xmlns:m="http://schemas.openxmlformats.org/officeDocument/2006/math" xmlns:v="urn:schemas-microsoft-com:vml" xmlns:wp14="http://schemas.microsoft.com/office/word/2010/wordprocessingDrawing" xmlns:wp="http://schemas.openxmlformats.org/drawingml/2006/wordprocessingDrawing" xmlns:w10="urn:schemas-microsoft-com:office:word" xmlns:w="http://schemas.openxmlformats.org/wordprocessingml/2006/main" xmlns:w14="http://schemas.microsoft.com/office/word/2010/wordml" xmlns:w15="http://schemas.microsoft.com/office/word/2012/wordml" xmlns:w16se="http://schemas.microsoft.com/office/word/2015/wordml/symex" xmlns:wpg="http://schemas.microsoft.com/office/word/2010/wordprocessingGroup" xmlns:wpi="http://schemas.microsoft.com/office/word/2010/wordprocessingInk" xmlns:wne="http://schemas.microsoft.com/office/word/2006/wordml" xmlns:wps="http://schemas.microsoft.com/office/word/2010/wordprocessingShape" mc:Ignorable="w14 w15 w16se wp14">
   <w:tbl>
     <w:tblPr>
       <w:tblW w:w="0" w:type="auto"/>
@@ -3565,7 +3718,7 @@
 </file>
 
 <file path=word/footer3.xml><?xml version="1.0" encoding="utf-8"?>
-<w:ftr xmlns:wpc="http://schemas.microsoft.com/office/word/2010/wordprocessingCanvas" xmlns:cx="http://schemas.microsoft.com/office/drawing/2014/chartex" xmlns:cx1="http://schemas.microsoft.com/office/drawing/2015/9/8/chartex" xmlns:cx2="http://schemas.microsoft.com/office/drawing/2015/10/21/chartex" xmlns:cx3="http://schemas.microsoft.com/office/drawing/2016/5/9/chartex" xmlns:cx4="http://schemas.microsoft.com/office/drawing/2016/5/10/chartex" xmlns:cx5="http://schemas.microsoft.com/office/drawing/2016/5/11/chartex" xmlns:cx6="http://schemas.microsoft.com/office/drawing/2016/5/12/chartex" xmlns:cx7="http://schemas.microsoft.com/office/drawing/2016/5/13/chartex" xmlns:cx8="http://schemas.microsoft.com/office/drawing/2016/5/14/chartex" xmlns:mc="http://schemas.openxmlformats.org/markup-compatibility/2006" xmlns:aink="http://schemas.microsoft.com/office/drawing/2016/ink" xmlns:am3d="http://schemas.microsoft.com/office/drawing/2017/model3d" xmlns:o="urn:schemas-microsoft-com:office:office" xmlns:oel="http://schemas.microsoft.com/office/2019/extlst" xmlns:r="http://schemas.openxmlformats.org/officeDocument/2006/relationships" xmlns:m="http://schemas.openxmlformats.org/officeDocument/2006/math" xmlns:v="urn:schemas-microsoft-com:vml" xmlns:wp14="http://schemas.microsoft.com/office/word/2010/wordprocessingDrawing" xmlns:wp="http://schemas.openxmlformats.org/drawingml/2006/wordprocessingDrawing" xmlns:w10="urn:schemas-microsoft-com:office:word" xmlns:w="http://schemas.openxmlformats.org/wordprocessingml/2006/main" xmlns:w14="http://schemas.microsoft.com/office/word/2010/wordml" xmlns:w15="http://schemas.microsoft.com/office/word/2012/wordml" xmlns:w16cex="http://schemas.microsoft.com/office/word/2018/wordml/cex" xmlns:w16cid="http://schemas.microsoft.com/office/word/2016/wordml/cid" xmlns:w16="http://schemas.microsoft.com/office/word/2018/wordml" xmlns:w16du="http://schemas.microsoft.com/office/word/2023/wordml/word16du" xmlns:w16sdtdh="http://schemas.microsoft.com/office/word/2020/wordml/sdtdatahash" xmlns:w16se="http://schemas.microsoft.com/office/word/2015/wordml/symex" xmlns:wpg="http://schemas.microsoft.com/office/word/2010/wordprocessingGroup" xmlns:wpi="http://schemas.microsoft.com/office/word/2010/wordprocessingInk" xmlns:wne="http://schemas.microsoft.com/office/word/2006/wordml" xmlns:wps="http://schemas.microsoft.com/office/word/2010/wordprocessingShape" mc:Ignorable="w14 w15 w16se w16cid w16 w16cex w16sdtdh w16du wp14">
+<w:ftr xmlns:wpc="http://schemas.microsoft.com/office/word/2010/wordprocessingCanvas" xmlns:cx="http://schemas.microsoft.com/office/drawing/2014/chartex" xmlns:cx1="http://schemas.microsoft.com/office/drawing/2015/9/8/chartex" xmlns:mc="http://schemas.openxmlformats.org/markup-compatibility/2006" xmlns:o="urn:schemas-microsoft-com:office:office" xmlns:r="http://schemas.openxmlformats.org/officeDocument/2006/relationships" xmlns:m="http://schemas.openxmlformats.org/officeDocument/2006/math" xmlns:v="urn:schemas-microsoft-com:vml" xmlns:wp14="http://schemas.microsoft.com/office/word/2010/wordprocessingDrawing" xmlns:wp="http://schemas.openxmlformats.org/drawingml/2006/wordprocessingDrawing" xmlns:w10="urn:schemas-microsoft-com:office:word" xmlns:w="http://schemas.openxmlformats.org/wordprocessingml/2006/main" xmlns:w14="http://schemas.microsoft.com/office/word/2010/wordml" xmlns:w15="http://schemas.microsoft.com/office/word/2012/wordml" xmlns:w16se="http://schemas.microsoft.com/office/word/2015/wordml/symex" xmlns:wpg="http://schemas.microsoft.com/office/word/2010/wordprocessingGroup" xmlns:wpi="http://schemas.microsoft.com/office/word/2010/wordprocessingInk" xmlns:wne="http://schemas.microsoft.com/office/word/2006/wordml" xmlns:wps="http://schemas.microsoft.com/office/word/2010/wordprocessingShape" mc:Ignorable="w14 w15 w16se wp14">
   <w:tbl>
     <w:tblPr>
       <w:tblW w:w="10065" w:type="dxa"/>
@@ -3607,7 +3760,7 @@
             <w:rPr>
               <w:noProof/>
             </w:rPr>
-            <w:t>8</w:t>
+            <w:t>11</w:t>
           </w:r>
           <w:r>
             <w:fldChar w:fldCharType="end"/>
@@ -3676,7 +3829,7 @@
 </file>
 
 <file path=word/footnotes.xml><?xml version="1.0" encoding="utf-8"?>
-<w:footnotes xmlns:wpc="http://schemas.microsoft.com/office/word/2010/wordprocessingCanvas" xmlns:cx="http://schemas.microsoft.com/office/drawing/2014/chartex" xmlns:cx1="http://schemas.microsoft.com/office/drawing/2015/9/8/chartex" xmlns:cx2="http://schemas.microsoft.com/office/drawing/2015/10/21/chartex" xmlns:cx3="http://schemas.microsoft.com/office/drawing/2016/5/9/chartex" xmlns:cx4="http://schemas.microsoft.com/office/drawing/2016/5/10/chartex" xmlns:cx5="http://schemas.microsoft.com/office/drawing/2016/5/11/chartex" xmlns:cx6="http://schemas.microsoft.com/office/drawing/2016/5/12/chartex" xmlns:cx7="http://schemas.microsoft.com/office/drawing/2016/5/13/chartex" xmlns:cx8="http://schemas.microsoft.com/office/drawing/2016/5/14/chartex" xmlns:mc="http://schemas.openxmlformats.org/markup-compatibility/2006" xmlns:aink="http://schemas.microsoft.com/office/drawing/2016/ink" xmlns:am3d="http://schemas.microsoft.com/office/drawing/2017/model3d" xmlns:o="urn:schemas-microsoft-com:office:office" xmlns:oel="http://schemas.microsoft.com/office/2019/extlst" xmlns:r="http://schemas.openxmlformats.org/officeDocument/2006/relationships" xmlns:m="http://schemas.openxmlformats.org/officeDocument/2006/math" xmlns:v="urn:schemas-microsoft-com:vml" xmlns:wp14="http://schemas.microsoft.com/office/word/2010/wordprocessingDrawing" xmlns:wp="http://schemas.openxmlformats.org/drawingml/2006/wordprocessingDrawing" xmlns:w10="urn:schemas-microsoft-com:office:word" xmlns:w="http://schemas.openxmlformats.org/wordprocessingml/2006/main" xmlns:w14="http://schemas.microsoft.com/office/word/2010/wordml" xmlns:w15="http://schemas.microsoft.com/office/word/2012/wordml" xmlns:w16cex="http://schemas.microsoft.com/office/word/2018/wordml/cex" xmlns:w16cid="http://schemas.microsoft.com/office/word/2016/wordml/cid" xmlns:w16="http://schemas.microsoft.com/office/word/2018/wordml" xmlns:w16du="http://schemas.microsoft.com/office/word/2023/wordml/word16du" xmlns:w16sdtdh="http://schemas.microsoft.com/office/word/2020/wordml/sdtdatahash" xmlns:w16se="http://schemas.microsoft.com/office/word/2015/wordml/symex" xmlns:wpg="http://schemas.microsoft.com/office/word/2010/wordprocessingGroup" xmlns:wpi="http://schemas.microsoft.com/office/word/2010/wordprocessingInk" xmlns:wne="http://schemas.microsoft.com/office/word/2006/wordml" xmlns:wps="http://schemas.microsoft.com/office/word/2010/wordprocessingShape" mc:Ignorable="w14 w15 w16se w16cid w16 w16cex w16sdtdh w16du wp14">
+<w:footnotes xmlns:wpc="http://schemas.microsoft.com/office/word/2010/wordprocessingCanvas" xmlns:cx="http://schemas.microsoft.com/office/drawing/2014/chartex" xmlns:cx1="http://schemas.microsoft.com/office/drawing/2015/9/8/chartex" xmlns:mc="http://schemas.openxmlformats.org/markup-compatibility/2006" xmlns:o="urn:schemas-microsoft-com:office:office" xmlns:r="http://schemas.openxmlformats.org/officeDocument/2006/relationships" xmlns:m="http://schemas.openxmlformats.org/officeDocument/2006/math" xmlns:v="urn:schemas-microsoft-com:vml" xmlns:wp14="http://schemas.microsoft.com/office/word/2010/wordprocessingDrawing" xmlns:wp="http://schemas.openxmlformats.org/drawingml/2006/wordprocessingDrawing" xmlns:w10="urn:schemas-microsoft-com:office:word" xmlns:w="http://schemas.openxmlformats.org/wordprocessingml/2006/main" xmlns:w14="http://schemas.microsoft.com/office/word/2010/wordml" xmlns:w15="http://schemas.microsoft.com/office/word/2012/wordml" xmlns:w16se="http://schemas.microsoft.com/office/word/2015/wordml/symex" xmlns:wpg="http://schemas.microsoft.com/office/word/2010/wordprocessingGroup" xmlns:wpi="http://schemas.microsoft.com/office/word/2010/wordprocessingInk" xmlns:wne="http://schemas.microsoft.com/office/word/2006/wordml" xmlns:wps="http://schemas.microsoft.com/office/word/2010/wordprocessingShape" mc:Ignorable="w14 w15 w16se wp14">
   <w:footnote w:type="separator" w:id="-1">
     <w:p>
       <w:r>
@@ -3697,7 +3850,7 @@
 </file>
 
 <file path=word/header1.xml><?xml version="1.0" encoding="utf-8"?>
-<w:hdr xmlns:wpc="http://schemas.microsoft.com/office/word/2010/wordprocessingCanvas" xmlns:cx="http://schemas.microsoft.com/office/drawing/2014/chartex" xmlns:cx1="http://schemas.microsoft.com/office/drawing/2015/9/8/chartex" xmlns:cx2="http://schemas.microsoft.com/office/drawing/2015/10/21/chartex" xmlns:cx3="http://schemas.microsoft.com/office/drawing/2016/5/9/chartex" xmlns:cx4="http://schemas.microsoft.com/office/drawing/2016/5/10/chartex" xmlns:cx5="http://schemas.microsoft.com/office/drawing/2016/5/11/chartex" xmlns:cx6="http://schemas.microsoft.com/office/drawing/2016/5/12/chartex" xmlns:cx7="http://schemas.microsoft.com/office/drawing/2016/5/13/chartex" xmlns:cx8="http://schemas.microsoft.com/office/drawing/2016/5/14/chartex" xmlns:mc="http://schemas.openxmlformats.org/markup-compatibility/2006" xmlns:aink="http://schemas.microsoft.com/office/drawing/2016/ink" xmlns:am3d="http://schemas.microsoft.com/office/drawing/2017/model3d" xmlns:o="urn:schemas-microsoft-com:office:office" xmlns:oel="http://schemas.microsoft.com/office/2019/extlst" xmlns:r="http://schemas.openxmlformats.org/officeDocument/2006/relationships" xmlns:m="http://schemas.openxmlformats.org/officeDocument/2006/math" xmlns:v="urn:schemas-microsoft-com:vml" xmlns:wp14="http://schemas.microsoft.com/office/word/2010/wordprocessingDrawing" xmlns:wp="http://schemas.openxmlformats.org/drawingml/2006/wordprocessingDrawing" xmlns:w10="urn:schemas-microsoft-com:office:word" xmlns:w="http://schemas.openxmlformats.org/wordprocessingml/2006/main" xmlns:w14="http://schemas.microsoft.com/office/word/2010/wordml" xmlns:w15="http://schemas.microsoft.com/office/word/2012/wordml" xmlns:w16cex="http://schemas.microsoft.com/office/word/2018/wordml/cex" xmlns:w16cid="http://schemas.microsoft.com/office/word/2016/wordml/cid" xmlns:w16="http://schemas.microsoft.com/office/word/2018/wordml" xmlns:w16du="http://schemas.microsoft.com/office/word/2023/wordml/word16du" xmlns:w16sdtdh="http://schemas.microsoft.com/office/word/2020/wordml/sdtdatahash" xmlns:w16se="http://schemas.microsoft.com/office/word/2015/wordml/symex" xmlns:wpg="http://schemas.microsoft.com/office/word/2010/wordprocessingGroup" xmlns:wpi="http://schemas.microsoft.com/office/word/2010/wordprocessingInk" xmlns:wne="http://schemas.microsoft.com/office/word/2006/wordml" xmlns:wps="http://schemas.microsoft.com/office/word/2010/wordprocessingShape" mc:Ignorable="w14 w15 w16se w16cid w16 w16cex w16sdtdh w16du wp14">
+<w:hdr xmlns:wpc="http://schemas.microsoft.com/office/word/2010/wordprocessingCanvas" xmlns:cx="http://schemas.microsoft.com/office/drawing/2014/chartex" xmlns:cx1="http://schemas.microsoft.com/office/drawing/2015/9/8/chartex" xmlns:mc="http://schemas.openxmlformats.org/markup-compatibility/2006" xmlns:o="urn:schemas-microsoft-com:office:office" xmlns:r="http://schemas.openxmlformats.org/officeDocument/2006/relationships" xmlns:m="http://schemas.openxmlformats.org/officeDocument/2006/math" xmlns:v="urn:schemas-microsoft-com:vml" xmlns:wp14="http://schemas.microsoft.com/office/word/2010/wordprocessingDrawing" xmlns:wp="http://schemas.openxmlformats.org/drawingml/2006/wordprocessingDrawing" xmlns:w10="urn:schemas-microsoft-com:office:word" xmlns:w="http://schemas.openxmlformats.org/wordprocessingml/2006/main" xmlns:w14="http://schemas.microsoft.com/office/word/2010/wordml" xmlns:w15="http://schemas.microsoft.com/office/word/2012/wordml" xmlns:w16se="http://schemas.microsoft.com/office/word/2015/wordml/symex" xmlns:wpg="http://schemas.microsoft.com/office/word/2010/wordprocessingGroup" xmlns:wpi="http://schemas.microsoft.com/office/word/2010/wordprocessingInk" xmlns:wne="http://schemas.microsoft.com/office/word/2006/wordml" xmlns:wps="http://schemas.microsoft.com/office/word/2010/wordprocessingShape" mc:Ignorable="w14 w15 w16se wp14">
   <w:p>
     <w:pPr>
       <w:pStyle w:val="Kopfzeile"/>
@@ -3829,7 +3982,7 @@
 </file>
 
 <file path=word/header2.xml><?xml version="1.0" encoding="utf-8"?>
-<w:hdr xmlns:wpc="http://schemas.microsoft.com/office/word/2010/wordprocessingCanvas" xmlns:cx="http://schemas.microsoft.com/office/drawing/2014/chartex" xmlns:cx1="http://schemas.microsoft.com/office/drawing/2015/9/8/chartex" xmlns:cx2="http://schemas.microsoft.com/office/drawing/2015/10/21/chartex" xmlns:cx3="http://schemas.microsoft.com/office/drawing/2016/5/9/chartex" xmlns:cx4="http://schemas.microsoft.com/office/drawing/2016/5/10/chartex" xmlns:cx5="http://schemas.microsoft.com/office/drawing/2016/5/11/chartex" xmlns:cx6="http://schemas.microsoft.com/office/drawing/2016/5/12/chartex" xmlns:cx7="http://schemas.microsoft.com/office/drawing/2016/5/13/chartex" xmlns:cx8="http://schemas.microsoft.com/office/drawing/2016/5/14/chartex" xmlns:mc="http://schemas.openxmlformats.org/markup-compatibility/2006" xmlns:aink="http://schemas.microsoft.com/office/drawing/2016/ink" xmlns:am3d="http://schemas.microsoft.com/office/drawing/2017/model3d" xmlns:o="urn:schemas-microsoft-com:office:office" xmlns:oel="http://schemas.microsoft.com/office/2019/extlst" xmlns:r="http://schemas.openxmlformats.org/officeDocument/2006/relationships" xmlns:m="http://schemas.openxmlformats.org/officeDocument/2006/math" xmlns:v="urn:schemas-microsoft-com:vml" xmlns:wp14="http://schemas.microsoft.com/office/word/2010/wordprocessingDrawing" xmlns:wp="http://schemas.openxmlformats.org/drawingml/2006/wordprocessingDrawing" xmlns:w10="urn:schemas-microsoft-com:office:word" xmlns:w="http://schemas.openxmlformats.org/wordprocessingml/2006/main" xmlns:w14="http://schemas.microsoft.com/office/word/2010/wordml" xmlns:w15="http://schemas.microsoft.com/office/word/2012/wordml" xmlns:w16cex="http://schemas.microsoft.com/office/word/2018/wordml/cex" xmlns:w16cid="http://schemas.microsoft.com/office/word/2016/wordml/cid" xmlns:w16="http://schemas.microsoft.com/office/word/2018/wordml" xmlns:w16du="http://schemas.microsoft.com/office/word/2023/wordml/word16du" xmlns:w16sdtdh="http://schemas.microsoft.com/office/word/2020/wordml/sdtdatahash" xmlns:w16se="http://schemas.microsoft.com/office/word/2015/wordml/symex" xmlns:wpg="http://schemas.microsoft.com/office/word/2010/wordprocessingGroup" xmlns:wpi="http://schemas.microsoft.com/office/word/2010/wordprocessingInk" xmlns:wne="http://schemas.microsoft.com/office/word/2006/wordml" xmlns:wps="http://schemas.microsoft.com/office/word/2010/wordprocessingShape" mc:Ignorable="w14 w15 w16se w16cid w16 w16cex w16sdtdh w16du wp14">
+<w:hdr xmlns:wpc="http://schemas.microsoft.com/office/word/2010/wordprocessingCanvas" xmlns:cx="http://schemas.microsoft.com/office/drawing/2014/chartex" xmlns:cx1="http://schemas.microsoft.com/office/drawing/2015/9/8/chartex" xmlns:mc="http://schemas.openxmlformats.org/markup-compatibility/2006" xmlns:o="urn:schemas-microsoft-com:office:office" xmlns:r="http://schemas.openxmlformats.org/officeDocument/2006/relationships" xmlns:m="http://schemas.openxmlformats.org/officeDocument/2006/math" xmlns:v="urn:schemas-microsoft-com:vml" xmlns:wp14="http://schemas.microsoft.com/office/word/2010/wordprocessingDrawing" xmlns:wp="http://schemas.openxmlformats.org/drawingml/2006/wordprocessingDrawing" xmlns:w10="urn:schemas-microsoft-com:office:word" xmlns:w="http://schemas.openxmlformats.org/wordprocessingml/2006/main" xmlns:w14="http://schemas.microsoft.com/office/word/2010/wordml" xmlns:w15="http://schemas.microsoft.com/office/word/2012/wordml" xmlns:w16se="http://schemas.microsoft.com/office/word/2015/wordml/symex" xmlns:wpg="http://schemas.microsoft.com/office/word/2010/wordprocessingGroup" xmlns:wpi="http://schemas.microsoft.com/office/word/2010/wordprocessingInk" xmlns:wne="http://schemas.microsoft.com/office/word/2006/wordml" xmlns:wps="http://schemas.microsoft.com/office/word/2010/wordprocessingShape" mc:Ignorable="w14 w15 w16se wp14">
   <w:p>
     <w:pPr>
       <w:pStyle w:val="Kopfzeile"/>
@@ -3919,7 +4072,7 @@
 </file>
 
 <file path=word/numbering.xml><?xml version="1.0" encoding="utf-8"?>
-<w:numbering xmlns:wpc="http://schemas.microsoft.com/office/word/2010/wordprocessingCanvas" xmlns:cx="http://schemas.microsoft.com/office/drawing/2014/chartex" xmlns:cx1="http://schemas.microsoft.com/office/drawing/2015/9/8/chartex" xmlns:cx2="http://schemas.microsoft.com/office/drawing/2015/10/21/chartex" xmlns:cx3="http://schemas.microsoft.com/office/drawing/2016/5/9/chartex" xmlns:cx4="http://schemas.microsoft.com/office/drawing/2016/5/10/chartex" xmlns:cx5="http://schemas.microsoft.com/office/drawing/2016/5/11/chartex" xmlns:cx6="http://schemas.microsoft.com/office/drawing/2016/5/12/chartex" xmlns:cx7="http://schemas.microsoft.com/office/drawing/2016/5/13/chartex" xmlns:cx8="http://schemas.microsoft.com/office/drawing/2016/5/14/chartex" xmlns:mc="http://schemas.openxmlformats.org/markup-compatibility/2006" xmlns:aink="http://schemas.microsoft.com/office/drawing/2016/ink" xmlns:am3d="http://schemas.microsoft.com/office/drawing/2017/model3d" xmlns:o="urn:schemas-microsoft-com:office:office" xmlns:oel="http://schemas.microsoft.com/office/2019/extlst" xmlns:r="http://schemas.openxmlformats.org/officeDocument/2006/relationships" xmlns:m="http://schemas.openxmlformats.org/officeDocument/2006/math" xmlns:v="urn:schemas-microsoft-com:vml" xmlns:wp14="http://schemas.microsoft.com/office/word/2010/wordprocessingDrawing" xmlns:wp="http://schemas.openxmlformats.org/drawingml/2006/wordprocessingDrawing" xmlns:w10="urn:schemas-microsoft-com:office:word" xmlns:w="http://schemas.openxmlformats.org/wordprocessingml/2006/main" xmlns:w14="http://schemas.microsoft.com/office/word/2010/wordml" xmlns:w15="http://schemas.microsoft.com/office/word/2012/wordml" xmlns:w16cex="http://schemas.microsoft.com/office/word/2018/wordml/cex" xmlns:w16cid="http://schemas.microsoft.com/office/word/2016/wordml/cid" xmlns:w16="http://schemas.microsoft.com/office/word/2018/wordml" xmlns:w16du="http://schemas.microsoft.com/office/word/2023/wordml/word16du" xmlns:w16sdtdh="http://schemas.microsoft.com/office/word/2020/wordml/sdtdatahash" xmlns:w16se="http://schemas.microsoft.com/office/word/2015/wordml/symex" xmlns:wpg="http://schemas.microsoft.com/office/word/2010/wordprocessingGroup" xmlns:wpi="http://schemas.microsoft.com/office/word/2010/wordprocessingInk" xmlns:wne="http://schemas.microsoft.com/office/word/2006/wordml" xmlns:wps="http://schemas.microsoft.com/office/word/2010/wordprocessingShape" mc:Ignorable="w14 w15 w16se w16cid w16 w16cex w16sdtdh w16du wp14">
+<w:numbering xmlns:wpc="http://schemas.microsoft.com/office/word/2010/wordprocessingCanvas" xmlns:cx="http://schemas.microsoft.com/office/drawing/2014/chartex" xmlns:cx1="http://schemas.microsoft.com/office/drawing/2015/9/8/chartex" xmlns:mc="http://schemas.openxmlformats.org/markup-compatibility/2006" xmlns:o="urn:schemas-microsoft-com:office:office" xmlns:r="http://schemas.openxmlformats.org/officeDocument/2006/relationships" xmlns:m="http://schemas.openxmlformats.org/officeDocument/2006/math" xmlns:v="urn:schemas-microsoft-com:vml" xmlns:wp14="http://schemas.microsoft.com/office/word/2010/wordprocessingDrawing" xmlns:wp="http://schemas.openxmlformats.org/drawingml/2006/wordprocessingDrawing" xmlns:w10="urn:schemas-microsoft-com:office:word" xmlns:w="http://schemas.openxmlformats.org/wordprocessingml/2006/main" xmlns:w14="http://schemas.microsoft.com/office/word/2010/wordml" xmlns:w15="http://schemas.microsoft.com/office/word/2012/wordml" xmlns:w16se="http://schemas.microsoft.com/office/word/2015/wordml/symex" xmlns:wpg="http://schemas.microsoft.com/office/word/2010/wordprocessingGroup" xmlns:wpi="http://schemas.microsoft.com/office/word/2010/wordprocessingInk" xmlns:wne="http://schemas.microsoft.com/office/word/2006/wordml" xmlns:wps="http://schemas.microsoft.com/office/word/2010/wordprocessingShape" mc:Ignorable="w14 w15 w16se wp14">
   <w:abstractNum w:abstractNumId="0" w15:restartNumberingAfterBreak="0">
     <w:nsid w:val="0C402E83"/>
     <w:multiLevelType w:val="hybridMultilevel"/>
@@ -4754,62 +4907,62 @@
       </w:pPr>
     </w:lvl>
   </w:abstractNum>
-  <w:num w:numId="1" w16cid:durableId="1632707395">
+  <w:num w:numId="1">
     <w:abstractNumId w:val="4"/>
   </w:num>
-  <w:num w:numId="2" w16cid:durableId="291788636">
+  <w:num w:numId="2">
     <w:abstractNumId w:val="1"/>
   </w:num>
-  <w:num w:numId="3" w16cid:durableId="174346459">
+  <w:num w:numId="3">
     <w:abstractNumId w:val="3"/>
   </w:num>
-  <w:num w:numId="4" w16cid:durableId="601764684">
+  <w:num w:numId="4">
     <w:abstractNumId w:val="7"/>
   </w:num>
-  <w:num w:numId="5" w16cid:durableId="1086222209">
+  <w:num w:numId="5">
     <w:abstractNumId w:val="5"/>
   </w:num>
-  <w:num w:numId="6" w16cid:durableId="187303491">
+  <w:num w:numId="6">
     <w:abstractNumId w:val="3"/>
     <w:lvlOverride w:ilvl="0">
       <w:startOverride w:val="1"/>
     </w:lvlOverride>
   </w:num>
-  <w:num w:numId="7" w16cid:durableId="141040575">
+  <w:num w:numId="7">
     <w:abstractNumId w:val="3"/>
     <w:lvlOverride w:ilvl="0">
       <w:startOverride w:val="1"/>
     </w:lvlOverride>
   </w:num>
-  <w:num w:numId="8" w16cid:durableId="847791746">
+  <w:num w:numId="8">
     <w:abstractNumId w:val="6"/>
   </w:num>
-  <w:num w:numId="9" w16cid:durableId="1342779677">
+  <w:num w:numId="9">
     <w:abstractNumId w:val="0"/>
   </w:num>
-  <w:num w:numId="10" w16cid:durableId="1117987121">
+  <w:num w:numId="10">
     <w:abstractNumId w:val="6"/>
     <w:lvlOverride w:ilvl="0">
       <w:startOverride w:val="1"/>
     </w:lvlOverride>
   </w:num>
-  <w:num w:numId="11" w16cid:durableId="1361475200">
+  <w:num w:numId="11">
     <w:abstractNumId w:val="2"/>
   </w:num>
-  <w:num w:numId="12" w16cid:durableId="570968177">
+  <w:num w:numId="12">
     <w:abstractNumId w:val="2"/>
     <w:lvlOverride w:ilvl="0">
       <w:startOverride w:val="1"/>
     </w:lvlOverride>
   </w:num>
-  <w:num w:numId="13" w16cid:durableId="807094907">
+  <w:num w:numId="13">
     <w:abstractNumId w:val="3"/>
   </w:num>
 </w:numbering>
 </file>
 
 <file path=word/styles.xml><?xml version="1.0" encoding="utf-8"?>
-<w:styles xmlns:mc="http://schemas.openxmlformats.org/markup-compatibility/2006" xmlns:r="http://schemas.openxmlformats.org/officeDocument/2006/relationships" xmlns:w="http://schemas.openxmlformats.org/wordprocessingml/2006/main" xmlns:w14="http://schemas.microsoft.com/office/word/2010/wordml" xmlns:w15="http://schemas.microsoft.com/office/word/2012/wordml" xmlns:w16cex="http://schemas.microsoft.com/office/word/2018/wordml/cex" xmlns:w16cid="http://schemas.microsoft.com/office/word/2016/wordml/cid" xmlns:w16="http://schemas.microsoft.com/office/word/2018/wordml" xmlns:w16du="http://schemas.microsoft.com/office/word/2023/wordml/word16du" xmlns:w16sdtdh="http://schemas.microsoft.com/office/word/2020/wordml/sdtdatahash" xmlns:w16se="http://schemas.microsoft.com/office/word/2015/wordml/symex" mc:Ignorable="w14 w15 w16se w16cid w16 w16cex w16sdtdh w16du">
+<w:styles xmlns:mc="http://schemas.openxmlformats.org/markup-compatibility/2006" xmlns:r="http://schemas.openxmlformats.org/officeDocument/2006/relationships" xmlns:w="http://schemas.openxmlformats.org/wordprocessingml/2006/main" xmlns:w14="http://schemas.microsoft.com/office/word/2010/wordml" xmlns:w15="http://schemas.microsoft.com/office/word/2012/wordml" xmlns:w16se="http://schemas.microsoft.com/office/word/2015/wordml/symex" mc:Ignorable="w14 w15 w16se">
   <w:docDefaults>
     <w:rPrDefault>
       <w:rPr>
@@ -4825,7 +4978,7 @@
       </w:pPr>
     </w:pPrDefault>
   </w:docDefaults>
-  <w:latentStyles w:defLockedState="0" w:defUIPriority="99" w:defSemiHidden="0" w:defUnhideWhenUsed="0" w:defQFormat="0" w:count="376">
+  <w:latentStyles w:defLockedState="0" w:defUIPriority="99" w:defSemiHidden="0" w:defUnhideWhenUsed="0" w:defQFormat="0" w:count="371">
     <w:lsdException w:name="Normal" w:uiPriority="0" w:qFormat="1"/>
     <w:lsdException w:name="heading 1" w:uiPriority="9" w:qFormat="1"/>
     <w:lsdException w:name="heading 2" w:semiHidden="1" w:uiPriority="0" w:unhideWhenUsed="1" w:qFormat="1"/>
@@ -5197,11 +5350,6 @@
     <w:lsdException w:name="List Table 5 Dark Accent 6" w:uiPriority="50"/>
     <w:lsdException w:name="List Table 6 Colorful Accent 6" w:uiPriority="51"/>
     <w:lsdException w:name="List Table 7 Colorful Accent 6" w:uiPriority="52"/>
-    <w:lsdException w:name="Mention" w:semiHidden="1" w:unhideWhenUsed="1"/>
-    <w:lsdException w:name="Smart Hyperlink" w:semiHidden="1" w:unhideWhenUsed="1"/>
-    <w:lsdException w:name="Hashtag" w:semiHidden="1" w:unhideWhenUsed="1"/>
-    <w:lsdException w:name="Unresolved Mention" w:semiHidden="1" w:unhideWhenUsed="1"/>
-    <w:lsdException w:name="Smart Link" w:semiHidden="1" w:unhideWhenUsed="1"/>
   </w:latentStyles>
   <w:style w:type="paragraph" w:default="1" w:styleId="Standard">
     <w:name w:val="Normal"/>
@@ -7000,7 +7148,7 @@
 </file>
 
 <file path=customXml/itemProps1.xml><?xml version="1.0" encoding="utf-8"?>
-<ds:datastoreItem xmlns:ds="http://schemas.openxmlformats.org/officeDocument/2006/customXml" ds:itemID="{488F426E-DCC7-4A0E-AEFA-9139FA41A903}">
+<ds:datastoreItem xmlns:ds="http://schemas.openxmlformats.org/officeDocument/2006/customXml" ds:itemID="{73D6C305-74B5-4070-A481-DF63C4ABE275}">
   <ds:schemaRefs>
     <ds:schemaRef ds:uri="http://schemas.openxmlformats.org/officeDocument/2006/bibliography"/>
   </ds:schemaRefs>

</xml_diff>